<commit_message>
Update of Team profile, completed first quarter
</commit_message>
<xml_diff>
--- a/A2Documents/Team Profile.docx
+++ b/A2Documents/Team Profile.docx
@@ -312,6 +312,259 @@
         </w:rPr>
         <w:t xml:space="preserve"> </w:t>
       </w:r>
+      <w:r>
+        <w:rPr>
+          <w:rFonts w:cs="Liberation Serif" w:ascii="Liberation Serif" w:hAnsi="Liberation Serif"/>
+          <w:sz w:val="24"/>
+          <w:szCs w:val="24"/>
+          <w:u w:val="none"/>
+        </w:rPr>
+        <w:t xml:space="preserve">Student number </w:t>
+      </w:r>
+      <w:r>
+        <w:rPr>
+          <w:rFonts w:cs="Liberation Serif" w:ascii="Liberation Serif" w:hAnsi="Liberation Serif"/>
+          <w:sz w:val="24"/>
+          <w:szCs w:val="24"/>
+          <w:u w:val="none"/>
+        </w:rPr>
+        <w:t>S3884657.</w:t>
+      </w:r>
+      <w:r>
+        <w:rPr>
+          <w:rFonts w:cs="Liberation Serif" w:ascii="Liberation Serif" w:hAnsi="Liberation Serif"/>
+          <w:sz w:val="24"/>
+          <w:szCs w:val="24"/>
+          <w:u w:val="none"/>
+        </w:rPr>
+        <w:t xml:space="preserve"> Born in Sydney but residing in Illinois Connor graduated high school in 2019 while in America but decided to continue his studies in Australia, with two part time jobs he is often kept very busy and while in high school really enjoyed basketball, so currently hobby wise he watches the games he likes and is a fan of the Philadelphia 76ers. His   interest in IT started very young and that could be because both his parents are in the IT industry, but it mostly began when he started to play video games and he has little personal experience with IT practices. </w:t>
+      </w:r>
+    </w:p>
+    <w:p>
+      <w:pPr>
+        <w:pStyle w:val="PreformattedText"/>
+        <w:bidi w:val="0"/>
+        <w:spacing w:before="0" w:after="0"/>
+        <w:jc w:val="left"/>
+        <w:rPr>
+          <w:rFonts w:ascii="Liberation Serif" w:hAnsi="Liberation Serif" w:cs="Liberation Serif"/>
+          <w:sz w:val="24"/>
+          <w:szCs w:val="24"/>
+          <w:u w:val="none"/>
+        </w:rPr>
+      </w:pPr>
+      <w:r>
+        <w:rPr/>
+      </w:r>
+    </w:p>
+    <w:p>
+      <w:pPr>
+        <w:pStyle w:val="PreformattedText"/>
+        <w:bidi w:val="0"/>
+        <w:spacing w:before="0" w:after="0"/>
+        <w:jc w:val="left"/>
+        <w:rPr>
+          <w:rFonts w:ascii="Liberation Serif" w:hAnsi="Liberation Serif" w:cs="Liberation Serif"/>
+          <w:sz w:val="24"/>
+          <w:szCs w:val="24"/>
+          <w:u w:val="none"/>
+        </w:rPr>
+      </w:pPr>
+      <w:r>
+        <w:rPr/>
+      </w:r>
+    </w:p>
+    <w:p>
+      <w:pPr>
+        <w:pStyle w:val="PreformattedText"/>
+        <w:bidi w:val="0"/>
+        <w:spacing w:before="0" w:after="0"/>
+        <w:jc w:val="left"/>
+        <w:rPr/>
+      </w:pPr>
+      <w:r>
+        <w:rPr>
+          <w:rFonts w:cs="Liberation Serif" w:ascii="Liberation Serif" w:hAnsi="Liberation Serif"/>
+          <w:sz w:val="24"/>
+          <w:szCs w:val="24"/>
+          <w:u w:val="single"/>
+        </w:rPr>
+        <w:t>Alex Joy:</w:t>
+      </w:r>
+      <w:r>
+        <w:rPr>
+          <w:rFonts w:cs="Liberation Serif" w:ascii="Liberation Serif" w:hAnsi="Liberation Serif"/>
+          <w:b w:val="false"/>
+          <w:bCs w:val="false"/>
+          <w:sz w:val="24"/>
+          <w:szCs w:val="24"/>
+          <w:u w:val="none"/>
+        </w:rPr>
+        <w:t xml:space="preserve"> Student number </w:t>
+      </w:r>
+      <w:r>
+        <w:rPr>
+          <w:rFonts w:cs="Liberation Serif" w:ascii="Liberation Serif" w:hAnsi="Liberation Serif"/>
+          <w:b w:val="false"/>
+          <w:bCs w:val="false"/>
+          <w:sz w:val="24"/>
+          <w:szCs w:val="24"/>
+          <w:u w:val="none"/>
+        </w:rPr>
+        <w:t>S</w:t>
+      </w:r>
+      <w:r>
+        <w:rPr>
+          <w:rFonts w:cs="Liberation Serif" w:ascii="Liberation Serif" w:hAnsi="Liberation Serif"/>
+          <w:b w:val="false"/>
+          <w:bCs w:val="false"/>
+          <w:i w:val="false"/>
+          <w:caps w:val="false"/>
+          <w:smallCaps w:val="false"/>
+          <w:spacing w:val="0"/>
+          <w:sz w:val="24"/>
+          <w:szCs w:val="24"/>
+          <w:u w:val="none"/>
+        </w:rPr>
+        <w:t xml:space="preserve">3883194. </w:t>
+      </w:r>
+      <w:r>
+        <w:rPr>
+          <w:rFonts w:cs="Liberation Serif" w:ascii="Liberation Serif" w:hAnsi="Liberation Serif"/>
+          <w:b w:val="false"/>
+          <w:bCs w:val="false"/>
+          <w:i w:val="false"/>
+          <w:caps w:val="false"/>
+          <w:smallCaps w:val="false"/>
+          <w:spacing w:val="0"/>
+          <w:sz w:val="24"/>
+          <w:szCs w:val="24"/>
+          <w:u w:val="none"/>
+        </w:rPr>
+        <w:t>Age 19 and</w:t>
+      </w:r>
+      <w:r>
+        <w:rPr>
+          <w:rFonts w:cs="Liberation Serif" w:ascii="Liberation Serif" w:hAnsi="Liberation Serif"/>
+          <w:b w:val="false"/>
+          <w:bCs w:val="false"/>
+          <w:i w:val="false"/>
+          <w:caps w:val="false"/>
+          <w:smallCaps w:val="false"/>
+          <w:spacing w:val="0"/>
+          <w:sz w:val="24"/>
+          <w:szCs w:val="24"/>
+          <w:u w:val="none"/>
+        </w:rPr>
+        <w:t xml:space="preserve"> </w:t>
+      </w:r>
+      <w:r>
+        <w:rPr>
+          <w:rFonts w:cs="Liberation Serif" w:ascii="Liberation Serif" w:hAnsi="Liberation Serif"/>
+          <w:b w:val="false"/>
+          <w:bCs w:val="false"/>
+          <w:i w:val="false"/>
+          <w:caps w:val="false"/>
+          <w:smallCaps w:val="false"/>
+          <w:spacing w:val="0"/>
+          <w:sz w:val="24"/>
+          <w:szCs w:val="24"/>
+          <w:u w:val="none"/>
+        </w:rPr>
+        <w:t>b</w:t>
+      </w:r>
+      <w:r>
+        <w:rPr>
+          <w:rFonts w:cs="Liberation Serif" w:ascii="Liberation Serif" w:hAnsi="Liberation Serif"/>
+          <w:b w:val="false"/>
+          <w:bCs w:val="false"/>
+          <w:i w:val="false"/>
+          <w:caps w:val="false"/>
+          <w:smallCaps w:val="false"/>
+          <w:spacing w:val="0"/>
+          <w:sz w:val="24"/>
+          <w:szCs w:val="24"/>
+          <w:u w:val="none"/>
+        </w:rPr>
+        <w:t xml:space="preserve">orn in Kerala, a large state in India and moving from India to New Zealand and then from NZ to Australia. He and his family have a long running tradition of returning to India every two years as most of his family still live in India and they absolutely adore hearing all of the different things about Australia. In high school he was the Tech captain and has worked on making full scale working models, his interests began in wanting to be a police officer, and later IT took his interest, but instead of trading one ship for another he has decided to work with both fields. Interest in IT began when he watched good Sci-Fi movies and shows like Star Trek, The Matrix and 2001 Space </w:t>
+      </w:r>
+      <w:r>
+        <w:rPr>
+          <w:rFonts w:cs="Liberation Serif" w:ascii="Liberation Serif" w:hAnsi="Liberation Serif"/>
+          <w:b w:val="false"/>
+          <w:bCs w:val="false"/>
+          <w:i w:val="false"/>
+          <w:caps w:val="false"/>
+          <w:smallCaps w:val="false"/>
+          <w:spacing w:val="0"/>
+          <w:sz w:val="24"/>
+          <w:szCs w:val="24"/>
+          <w:u w:val="none"/>
+        </w:rPr>
+        <w:t>O</w:t>
+      </w:r>
+      <w:r>
+        <w:rPr>
+          <w:rFonts w:cs="Liberation Serif" w:ascii="Liberation Serif" w:hAnsi="Liberation Serif"/>
+          <w:b w:val="false"/>
+          <w:bCs w:val="false"/>
+          <w:i w:val="false"/>
+          <w:caps w:val="false"/>
+          <w:smallCaps w:val="false"/>
+          <w:spacing w:val="0"/>
+          <w:sz w:val="24"/>
+          <w:szCs w:val="24"/>
+          <w:u w:val="none"/>
+        </w:rPr>
+        <w:t xml:space="preserve">dyssey </w:t>
+      </w:r>
+      <w:r>
+        <w:rPr>
+          <w:rFonts w:cs="Liberation Serif" w:ascii="Liberation Serif" w:hAnsi="Liberation Serif"/>
+          <w:b w:val="false"/>
+          <w:bCs w:val="false"/>
+          <w:i w:val="false"/>
+          <w:caps w:val="false"/>
+          <w:smallCaps w:val="false"/>
+          <w:spacing w:val="0"/>
+          <w:sz w:val="24"/>
+          <w:szCs w:val="24"/>
+          <w:u w:val="none"/>
+        </w:rPr>
+        <w:t>and he has basic academic and practical skills in IT hoping like many in this course to gain professional experience.</w:t>
+      </w:r>
+    </w:p>
+    <w:p>
+      <w:pPr>
+        <w:pStyle w:val="PreformattedText"/>
+        <w:bidi w:val="0"/>
+        <w:spacing w:before="0" w:after="0"/>
+        <w:jc w:val="left"/>
+        <w:rPr>
+          <w:rFonts w:ascii="Liberation Serif" w:hAnsi="Liberation Serif" w:cs="Liberation Serif"/>
+          <w:sz w:val="24"/>
+          <w:szCs w:val="24"/>
+        </w:rPr>
+      </w:pPr>
+      <w:r>
+        <w:rPr/>
+      </w:r>
+    </w:p>
+    <w:p>
+      <w:pPr>
+        <w:pStyle w:val="PreformattedText"/>
+        <w:bidi w:val="0"/>
+        <w:spacing w:before="0" w:after="0"/>
+        <w:jc w:val="left"/>
+        <w:rPr>
+          <w:rFonts w:ascii="Liberation Serif" w:hAnsi="Liberation Serif" w:cs="Liberation Serif"/>
+          <w:sz w:val="24"/>
+          <w:szCs w:val="24"/>
+        </w:rPr>
+      </w:pPr>
+      <w:r>
+        <w:rPr/>
+      </w:r>
     </w:p>
     <w:p>
       <w:pPr>
@@ -366,6 +619,1078 @@
           <w:szCs w:val="26"/>
         </w:rPr>
         <w:t>Team Personality Profiles:</w:t>
+      </w:r>
+    </w:p>
+    <w:p>
+      <w:pPr>
+        <w:pStyle w:val="PreformattedText"/>
+        <w:bidi w:val="0"/>
+        <w:spacing w:before="0" w:after="0"/>
+        <w:jc w:val="left"/>
+        <w:rPr>
+          <w:rFonts w:ascii="Liberation Serif" w:hAnsi="Liberation Serif" w:cs="Liberation Serif"/>
+          <w:sz w:val="26"/>
+          <w:szCs w:val="26"/>
+        </w:rPr>
+      </w:pPr>
+      <w:r>
+        <w:rPr>
+          <w:b w:val="false"/>
+          <w:bCs w:val="false"/>
+        </w:rPr>
+      </w:r>
+    </w:p>
+    <w:p>
+      <w:pPr>
+        <w:pStyle w:val="PreformattedText"/>
+        <w:bidi w:val="0"/>
+        <w:spacing w:before="0" w:after="0"/>
+        <w:jc w:val="left"/>
+        <w:rPr>
+          <w:b w:val="false"/>
+          <w:b w:val="false"/>
+          <w:bCs w:val="false"/>
+          <w:u w:val="single"/>
+        </w:rPr>
+      </w:pPr>
+      <w:r>
+        <w:rPr>
+          <w:rFonts w:cs="Liberation Serif" w:ascii="Liberation Serif" w:hAnsi="Liberation Serif"/>
+          <w:b w:val="false"/>
+          <w:bCs w:val="false"/>
+          <w:sz w:val="26"/>
+          <w:szCs w:val="26"/>
+          <w:u w:val="single"/>
+        </w:rPr>
+        <w:t xml:space="preserve">Nicholas: </w:t>
+      </w:r>
+      <w:r>
+        <w:rPr>
+          <w:rFonts w:cs="Liberation Serif" w:ascii="Liberation Serif" w:hAnsi="Liberation Serif"/>
+          <w:b w:val="false"/>
+          <w:bCs w:val="false"/>
+          <w:sz w:val="26"/>
+          <w:szCs w:val="26"/>
+          <w:u w:val="none"/>
+        </w:rPr>
+        <w:t xml:space="preserve">INFP-T/Mediator. Nicholas’ Myer-Briggs test results classified him as an INFP-T also known as a mediator with a break down of all his personality traits the results are in a table below. </w:t>
+      </w:r>
+    </w:p>
+    <w:tbl>
+      <w:tblPr>
+        <w:tblW w:w="3225" w:type="dxa"/>
+        <w:jc w:val="left"/>
+        <w:tblInd w:w="55" w:type="dxa"/>
+        <w:tblCellMar>
+          <w:top w:w="55" w:type="dxa"/>
+          <w:left w:w="55" w:type="dxa"/>
+          <w:bottom w:w="55" w:type="dxa"/>
+          <w:right w:w="55" w:type="dxa"/>
+        </w:tblCellMar>
+      </w:tblPr>
+      <w:tblGrid>
+        <w:gridCol w:w="2265"/>
+        <w:gridCol w:w="960"/>
+      </w:tblGrid>
+      <w:tr>
+        <w:trPr/>
+        <w:tc>
+          <w:tcPr>
+            <w:tcW w:w="2265" w:type="dxa"/>
+            <w:tcBorders>
+              <w:top w:val="single" w:sz="4" w:space="0" w:color="000000"/>
+              <w:left w:val="single" w:sz="4" w:space="0" w:color="000000"/>
+              <w:bottom w:val="single" w:sz="4" w:space="0" w:color="000000"/>
+            </w:tcBorders>
+          </w:tcPr>
+          <w:p>
+            <w:pPr>
+              <w:pStyle w:val="TableContents"/>
+              <w:jc w:val="left"/>
+              <w:rPr>
+                <w:rFonts w:ascii="Liberation Serif" w:hAnsi="Liberation Serif"/>
+                <w:b w:val="false"/>
+                <w:b w:val="false"/>
+                <w:bCs w:val="false"/>
+                <w:i w:val="false"/>
+                <w:i w:val="false"/>
+                <w:iCs w:val="false"/>
+                <w:strike w:val="false"/>
+                <w:dstrike w:val="false"/>
+                <w:outline w:val="false"/>
+                <w:shadow w:val="false"/>
+                <w:color w:val="000000"/>
+                <w:sz w:val="24"/>
+                <w:szCs w:val="24"/>
+                <w:u w:val="none"/>
+              </w:rPr>
+            </w:pPr>
+            <w:r>
+              <w:rPr>
+                <w:b w:val="false"/>
+                <w:bCs w:val="false"/>
+                <w:i w:val="false"/>
+                <w:iCs w:val="false"/>
+                <w:strike w:val="false"/>
+                <w:dstrike w:val="false"/>
+                <w:outline w:val="false"/>
+                <w:shadow w:val="false"/>
+                <w:color w:val="000000"/>
+                <w:sz w:val="24"/>
+                <w:szCs w:val="24"/>
+                <w:u w:val="none"/>
+              </w:rPr>
+              <w:t>Introverted</w:t>
+            </w:r>
+          </w:p>
+        </w:tc>
+        <w:tc>
+          <w:tcPr>
+            <w:tcW w:w="960" w:type="dxa"/>
+            <w:tcBorders>
+              <w:top w:val="single" w:sz="4" w:space="0" w:color="000000"/>
+              <w:left w:val="single" w:sz="4" w:space="0" w:color="000000"/>
+              <w:bottom w:val="single" w:sz="4" w:space="0" w:color="000000"/>
+              <w:right w:val="single" w:sz="4" w:space="0" w:color="000000"/>
+            </w:tcBorders>
+          </w:tcPr>
+          <w:p>
+            <w:pPr>
+              <w:pStyle w:val="TableContents"/>
+              <w:jc w:val="left"/>
+              <w:rPr>
+                <w:rFonts w:ascii="Liberation Serif" w:hAnsi="Liberation Serif"/>
+                <w:b w:val="false"/>
+                <w:b w:val="false"/>
+                <w:bCs w:val="false"/>
+                <w:i w:val="false"/>
+                <w:i w:val="false"/>
+                <w:iCs w:val="false"/>
+                <w:strike w:val="false"/>
+                <w:dstrike w:val="false"/>
+                <w:outline w:val="false"/>
+                <w:shadow w:val="false"/>
+                <w:color w:val="000000"/>
+                <w:sz w:val="24"/>
+                <w:szCs w:val="24"/>
+                <w:u w:val="none"/>
+              </w:rPr>
+            </w:pPr>
+            <w:r>
+              <w:rPr>
+                <w:b w:val="false"/>
+                <w:bCs w:val="false"/>
+                <w:i w:val="false"/>
+                <w:iCs w:val="false"/>
+                <w:strike w:val="false"/>
+                <w:dstrike w:val="false"/>
+                <w:outline w:val="false"/>
+                <w:shadow w:val="false"/>
+                <w:color w:val="000000"/>
+                <w:sz w:val="24"/>
+                <w:szCs w:val="24"/>
+                <w:u w:val="none"/>
+              </w:rPr>
+              <w:t>53%</w:t>
+            </w:r>
+          </w:p>
+        </w:tc>
+      </w:tr>
+      <w:tr>
+        <w:trPr/>
+        <w:tc>
+          <w:tcPr>
+            <w:tcW w:w="2265" w:type="dxa"/>
+            <w:tcBorders>
+              <w:left w:val="single" w:sz="4" w:space="0" w:color="000000"/>
+              <w:bottom w:val="single" w:sz="4" w:space="0" w:color="000000"/>
+            </w:tcBorders>
+          </w:tcPr>
+          <w:p>
+            <w:pPr>
+              <w:pStyle w:val="TableContents"/>
+              <w:jc w:val="left"/>
+              <w:rPr>
+                <w:rFonts w:ascii="Liberation Serif" w:hAnsi="Liberation Serif"/>
+                <w:b w:val="false"/>
+                <w:b w:val="false"/>
+                <w:bCs w:val="false"/>
+                <w:i w:val="false"/>
+                <w:i w:val="false"/>
+                <w:iCs w:val="false"/>
+                <w:strike w:val="false"/>
+                <w:dstrike w:val="false"/>
+                <w:outline w:val="false"/>
+                <w:shadow w:val="false"/>
+                <w:color w:val="000000"/>
+                <w:sz w:val="24"/>
+                <w:szCs w:val="24"/>
+                <w:u w:val="none"/>
+              </w:rPr>
+            </w:pPr>
+            <w:r>
+              <w:rPr>
+                <w:b w:val="false"/>
+                <w:bCs w:val="false"/>
+                <w:i w:val="false"/>
+                <w:iCs w:val="false"/>
+                <w:strike w:val="false"/>
+                <w:dstrike w:val="false"/>
+                <w:outline w:val="false"/>
+                <w:shadow w:val="false"/>
+                <w:color w:val="000000"/>
+                <w:sz w:val="24"/>
+                <w:szCs w:val="24"/>
+                <w:u w:val="none"/>
+              </w:rPr>
+              <w:t>Intuitive</w:t>
+            </w:r>
+          </w:p>
+        </w:tc>
+        <w:tc>
+          <w:tcPr>
+            <w:tcW w:w="960" w:type="dxa"/>
+            <w:tcBorders>
+              <w:left w:val="single" w:sz="4" w:space="0" w:color="000000"/>
+              <w:bottom w:val="single" w:sz="4" w:space="0" w:color="000000"/>
+              <w:right w:val="single" w:sz="4" w:space="0" w:color="000000"/>
+            </w:tcBorders>
+          </w:tcPr>
+          <w:p>
+            <w:pPr>
+              <w:pStyle w:val="TableContents"/>
+              <w:jc w:val="left"/>
+              <w:rPr>
+                <w:rFonts w:ascii="Liberation Serif" w:hAnsi="Liberation Serif"/>
+                <w:b w:val="false"/>
+                <w:b w:val="false"/>
+                <w:bCs w:val="false"/>
+                <w:i w:val="false"/>
+                <w:i w:val="false"/>
+                <w:iCs w:val="false"/>
+                <w:strike w:val="false"/>
+                <w:dstrike w:val="false"/>
+                <w:outline w:val="false"/>
+                <w:shadow w:val="false"/>
+                <w:color w:val="000000"/>
+                <w:sz w:val="24"/>
+                <w:szCs w:val="24"/>
+                <w:u w:val="none"/>
+              </w:rPr>
+            </w:pPr>
+            <w:r>
+              <w:rPr>
+                <w:b w:val="false"/>
+                <w:bCs w:val="false"/>
+                <w:i w:val="false"/>
+                <w:iCs w:val="false"/>
+                <w:strike w:val="false"/>
+                <w:dstrike w:val="false"/>
+                <w:outline w:val="false"/>
+                <w:shadow w:val="false"/>
+                <w:color w:val="000000"/>
+                <w:sz w:val="24"/>
+                <w:szCs w:val="24"/>
+                <w:u w:val="none"/>
+              </w:rPr>
+              <w:t>53%</w:t>
+            </w:r>
+          </w:p>
+        </w:tc>
+      </w:tr>
+      <w:tr>
+        <w:trPr/>
+        <w:tc>
+          <w:tcPr>
+            <w:tcW w:w="2265" w:type="dxa"/>
+            <w:tcBorders>
+              <w:left w:val="single" w:sz="4" w:space="0" w:color="000000"/>
+              <w:bottom w:val="single" w:sz="4" w:space="0" w:color="000000"/>
+            </w:tcBorders>
+          </w:tcPr>
+          <w:p>
+            <w:pPr>
+              <w:pStyle w:val="TableContents"/>
+              <w:jc w:val="left"/>
+              <w:rPr>
+                <w:rFonts w:ascii="Liberation Serif" w:hAnsi="Liberation Serif"/>
+                <w:b w:val="false"/>
+                <w:b w:val="false"/>
+                <w:bCs w:val="false"/>
+                <w:i w:val="false"/>
+                <w:i w:val="false"/>
+                <w:iCs w:val="false"/>
+                <w:strike w:val="false"/>
+                <w:dstrike w:val="false"/>
+                <w:outline w:val="false"/>
+                <w:shadow w:val="false"/>
+                <w:color w:val="000000"/>
+                <w:sz w:val="24"/>
+                <w:szCs w:val="24"/>
+                <w:u w:val="none"/>
+              </w:rPr>
+            </w:pPr>
+            <w:r>
+              <w:rPr>
+                <w:b w:val="false"/>
+                <w:bCs w:val="false"/>
+                <w:i w:val="false"/>
+                <w:iCs w:val="false"/>
+                <w:strike w:val="false"/>
+                <w:dstrike w:val="false"/>
+                <w:outline w:val="false"/>
+                <w:shadow w:val="false"/>
+                <w:color w:val="000000"/>
+                <w:sz w:val="24"/>
+                <w:szCs w:val="24"/>
+                <w:u w:val="none"/>
+              </w:rPr>
+              <w:t>Feeling</w:t>
+            </w:r>
+          </w:p>
+        </w:tc>
+        <w:tc>
+          <w:tcPr>
+            <w:tcW w:w="960" w:type="dxa"/>
+            <w:tcBorders>
+              <w:left w:val="single" w:sz="4" w:space="0" w:color="000000"/>
+              <w:bottom w:val="single" w:sz="4" w:space="0" w:color="000000"/>
+              <w:right w:val="single" w:sz="4" w:space="0" w:color="000000"/>
+            </w:tcBorders>
+          </w:tcPr>
+          <w:p>
+            <w:pPr>
+              <w:pStyle w:val="TableContents"/>
+              <w:jc w:val="left"/>
+              <w:rPr>
+                <w:rFonts w:ascii="Liberation Serif" w:hAnsi="Liberation Serif"/>
+                <w:b w:val="false"/>
+                <w:b w:val="false"/>
+                <w:bCs w:val="false"/>
+                <w:i w:val="false"/>
+                <w:i w:val="false"/>
+                <w:iCs w:val="false"/>
+                <w:strike w:val="false"/>
+                <w:dstrike w:val="false"/>
+                <w:outline w:val="false"/>
+                <w:shadow w:val="false"/>
+                <w:color w:val="000000"/>
+                <w:sz w:val="24"/>
+                <w:szCs w:val="24"/>
+                <w:u w:val="none"/>
+              </w:rPr>
+            </w:pPr>
+            <w:r>
+              <w:rPr>
+                <w:b w:val="false"/>
+                <w:bCs w:val="false"/>
+                <w:i w:val="false"/>
+                <w:iCs w:val="false"/>
+                <w:strike w:val="false"/>
+                <w:dstrike w:val="false"/>
+                <w:outline w:val="false"/>
+                <w:shadow w:val="false"/>
+                <w:color w:val="000000"/>
+                <w:sz w:val="24"/>
+                <w:szCs w:val="24"/>
+                <w:u w:val="none"/>
+              </w:rPr>
+              <w:t>51%</w:t>
+            </w:r>
+          </w:p>
+        </w:tc>
+      </w:tr>
+      <w:tr>
+        <w:trPr/>
+        <w:tc>
+          <w:tcPr>
+            <w:tcW w:w="2265" w:type="dxa"/>
+            <w:tcBorders>
+              <w:left w:val="single" w:sz="4" w:space="0" w:color="000000"/>
+              <w:bottom w:val="single" w:sz="4" w:space="0" w:color="000000"/>
+            </w:tcBorders>
+          </w:tcPr>
+          <w:p>
+            <w:pPr>
+              <w:pStyle w:val="TableContents"/>
+              <w:jc w:val="left"/>
+              <w:rPr>
+                <w:rFonts w:ascii="Liberation Serif" w:hAnsi="Liberation Serif"/>
+                <w:b w:val="false"/>
+                <w:b w:val="false"/>
+                <w:bCs w:val="false"/>
+                <w:i w:val="false"/>
+                <w:i w:val="false"/>
+                <w:iCs w:val="false"/>
+                <w:strike w:val="false"/>
+                <w:dstrike w:val="false"/>
+                <w:outline w:val="false"/>
+                <w:shadow w:val="false"/>
+                <w:color w:val="000000"/>
+                <w:sz w:val="24"/>
+                <w:szCs w:val="24"/>
+                <w:u w:val="none"/>
+              </w:rPr>
+            </w:pPr>
+            <w:r>
+              <w:rPr>
+                <w:b w:val="false"/>
+                <w:bCs w:val="false"/>
+                <w:i w:val="false"/>
+                <w:iCs w:val="false"/>
+                <w:strike w:val="false"/>
+                <w:dstrike w:val="false"/>
+                <w:outline w:val="false"/>
+                <w:shadow w:val="false"/>
+                <w:color w:val="000000"/>
+                <w:sz w:val="24"/>
+                <w:szCs w:val="24"/>
+                <w:u w:val="none"/>
+              </w:rPr>
+              <w:t>Prospecting</w:t>
+            </w:r>
+          </w:p>
+        </w:tc>
+        <w:tc>
+          <w:tcPr>
+            <w:tcW w:w="960" w:type="dxa"/>
+            <w:tcBorders>
+              <w:left w:val="single" w:sz="4" w:space="0" w:color="000000"/>
+              <w:bottom w:val="single" w:sz="4" w:space="0" w:color="000000"/>
+              <w:right w:val="single" w:sz="4" w:space="0" w:color="000000"/>
+            </w:tcBorders>
+          </w:tcPr>
+          <w:p>
+            <w:pPr>
+              <w:pStyle w:val="TableContents"/>
+              <w:jc w:val="left"/>
+              <w:rPr>
+                <w:rFonts w:ascii="Liberation Serif" w:hAnsi="Liberation Serif"/>
+                <w:b w:val="false"/>
+                <w:b w:val="false"/>
+                <w:bCs w:val="false"/>
+                <w:i w:val="false"/>
+                <w:i w:val="false"/>
+                <w:iCs w:val="false"/>
+                <w:strike w:val="false"/>
+                <w:dstrike w:val="false"/>
+                <w:outline w:val="false"/>
+                <w:shadow w:val="false"/>
+                <w:color w:val="000000"/>
+                <w:sz w:val="24"/>
+                <w:szCs w:val="24"/>
+                <w:u w:val="none"/>
+              </w:rPr>
+            </w:pPr>
+            <w:r>
+              <w:rPr>
+                <w:b w:val="false"/>
+                <w:bCs w:val="false"/>
+                <w:i w:val="false"/>
+                <w:iCs w:val="false"/>
+                <w:strike w:val="false"/>
+                <w:dstrike w:val="false"/>
+                <w:outline w:val="false"/>
+                <w:shadow w:val="false"/>
+                <w:color w:val="000000"/>
+                <w:sz w:val="24"/>
+                <w:szCs w:val="24"/>
+                <w:u w:val="none"/>
+              </w:rPr>
+              <w:t>61%</w:t>
+            </w:r>
+          </w:p>
+        </w:tc>
+      </w:tr>
+      <w:tr>
+        <w:trPr/>
+        <w:tc>
+          <w:tcPr>
+            <w:tcW w:w="2265" w:type="dxa"/>
+            <w:tcBorders>
+              <w:left w:val="single" w:sz="4" w:space="0" w:color="000000"/>
+              <w:bottom w:val="single" w:sz="4" w:space="0" w:color="000000"/>
+            </w:tcBorders>
+          </w:tcPr>
+          <w:p>
+            <w:pPr>
+              <w:pStyle w:val="TableContents"/>
+              <w:jc w:val="left"/>
+              <w:rPr>
+                <w:rFonts w:ascii="Liberation Serif" w:hAnsi="Liberation Serif"/>
+                <w:b w:val="false"/>
+                <w:b w:val="false"/>
+                <w:bCs w:val="false"/>
+                <w:i w:val="false"/>
+                <w:i w:val="false"/>
+                <w:iCs w:val="false"/>
+                <w:strike w:val="false"/>
+                <w:dstrike w:val="false"/>
+                <w:outline w:val="false"/>
+                <w:shadow w:val="false"/>
+                <w:color w:val="000000"/>
+                <w:sz w:val="24"/>
+                <w:szCs w:val="24"/>
+                <w:u w:val="none"/>
+              </w:rPr>
+            </w:pPr>
+            <w:r>
+              <w:rPr>
+                <w:b w:val="false"/>
+                <w:bCs w:val="false"/>
+                <w:i w:val="false"/>
+                <w:iCs w:val="false"/>
+                <w:strike w:val="false"/>
+                <w:dstrike w:val="false"/>
+                <w:outline w:val="false"/>
+                <w:shadow w:val="false"/>
+                <w:color w:val="000000"/>
+                <w:sz w:val="24"/>
+                <w:szCs w:val="24"/>
+                <w:u w:val="none"/>
+              </w:rPr>
+              <w:t>Turbulent</w:t>
+            </w:r>
+          </w:p>
+        </w:tc>
+        <w:tc>
+          <w:tcPr>
+            <w:tcW w:w="960" w:type="dxa"/>
+            <w:tcBorders>
+              <w:left w:val="single" w:sz="4" w:space="0" w:color="000000"/>
+              <w:bottom w:val="single" w:sz="4" w:space="0" w:color="000000"/>
+              <w:right w:val="single" w:sz="4" w:space="0" w:color="000000"/>
+            </w:tcBorders>
+          </w:tcPr>
+          <w:p>
+            <w:pPr>
+              <w:pStyle w:val="TableContents"/>
+              <w:jc w:val="left"/>
+              <w:rPr>
+                <w:rFonts w:ascii="Liberation Serif" w:hAnsi="Liberation Serif"/>
+                <w:b w:val="false"/>
+                <w:b w:val="false"/>
+                <w:bCs w:val="false"/>
+                <w:i w:val="false"/>
+                <w:i w:val="false"/>
+                <w:iCs w:val="false"/>
+                <w:strike w:val="false"/>
+                <w:dstrike w:val="false"/>
+                <w:outline w:val="false"/>
+                <w:shadow w:val="false"/>
+                <w:color w:val="000000"/>
+                <w:sz w:val="24"/>
+                <w:szCs w:val="24"/>
+                <w:u w:val="none"/>
+              </w:rPr>
+            </w:pPr>
+            <w:r>
+              <w:rPr>
+                <w:b w:val="false"/>
+                <w:bCs w:val="false"/>
+                <w:i w:val="false"/>
+                <w:iCs w:val="false"/>
+                <w:strike w:val="false"/>
+                <w:dstrike w:val="false"/>
+                <w:outline w:val="false"/>
+                <w:shadow w:val="false"/>
+                <w:color w:val="000000"/>
+                <w:sz w:val="24"/>
+                <w:szCs w:val="24"/>
+                <w:u w:val="none"/>
+              </w:rPr>
+              <w:t>90%</w:t>
+            </w:r>
+          </w:p>
+        </w:tc>
+      </w:tr>
+    </w:tbl>
+    <w:p>
+      <w:pPr>
+        <w:pStyle w:val="PreformattedText"/>
+        <w:bidi w:val="0"/>
+        <w:spacing w:before="0" w:after="0"/>
+        <w:jc w:val="left"/>
+        <w:rPr>
+          <w:rFonts w:ascii="Liberation Serif" w:hAnsi="Liberation Serif" w:eastAsia="NSimSun" w:cs="Liberation Serif"/>
+          <w:b w:val="false"/>
+          <w:b w:val="false"/>
+          <w:bCs w:val="false"/>
+          <w:color w:val="auto"/>
+          <w:sz w:val="26"/>
+          <w:szCs w:val="26"/>
+          <w:u w:val="none"/>
+          <w:lang w:val="en-GB" w:eastAsia="zh-CN" w:bidi="hi-IN"/>
+        </w:rPr>
+      </w:pPr>
+      <w:r>
+        <w:rPr>
+          <w:rFonts w:eastAsia="NSimSun" w:cs="Liberation Serif" w:ascii="Liberation Serif" w:hAnsi="Liberation Serif"/>
+          <w:b w:val="false"/>
+          <w:bCs w:val="false"/>
+          <w:color w:val="auto"/>
+          <w:sz w:val="26"/>
+          <w:szCs w:val="26"/>
+          <w:u w:val="none"/>
+          <w:lang w:val="en-GB" w:eastAsia="zh-CN" w:bidi="hi-IN"/>
+        </w:rPr>
+        <w:t>His role is diplomat and his strategy is constant improvement. Though based on his results in the percentages Nicholas sometimes sees his need for constant improvement erratic and sometimes it holds him back, requiring lots of grounding as he works. His balanced statistics do lend him plenty of personable qualities that allow him to as his role suggest play diplomat if it is going to move things ahead and keep thing on track and at a steady growth.</w:t>
+      </w:r>
+    </w:p>
+    <w:p>
+      <w:pPr>
+        <w:pStyle w:val="PreformattedText"/>
+        <w:bidi w:val="0"/>
+        <w:spacing w:before="0" w:after="0"/>
+        <w:jc w:val="left"/>
+        <w:rPr>
+          <w:rFonts w:ascii="Liberation Serif" w:hAnsi="Liberation Serif" w:cs="Liberation Serif"/>
+          <w:sz w:val="26"/>
+          <w:szCs w:val="26"/>
+        </w:rPr>
+      </w:pPr>
+      <w:r>
+        <w:rPr>
+          <w:b w:val="false"/>
+          <w:bCs w:val="false"/>
+          <w:u w:val="single"/>
+        </w:rPr>
+      </w:r>
+    </w:p>
+    <w:p>
+      <w:pPr>
+        <w:pStyle w:val="PreformattedText"/>
+        <w:bidi w:val="0"/>
+        <w:spacing w:before="0" w:after="0"/>
+        <w:jc w:val="left"/>
+        <w:rPr>
+          <w:b w:val="false"/>
+          <w:b w:val="false"/>
+          <w:bCs w:val="false"/>
+          <w:u w:val="single"/>
+        </w:rPr>
+      </w:pPr>
+      <w:r>
+        <w:rPr>
+          <w:rFonts w:cs="Liberation Serif" w:ascii="Liberation Serif" w:hAnsi="Liberation Serif"/>
+          <w:b w:val="false"/>
+          <w:bCs w:val="false"/>
+          <w:sz w:val="26"/>
+          <w:szCs w:val="26"/>
+          <w:u w:val="single"/>
+        </w:rPr>
+        <w:t>Andrew:</w:t>
+      </w:r>
+      <w:r>
+        <w:rPr>
+          <w:rFonts w:cs="Liberation Serif" w:ascii="Liberation Serif" w:hAnsi="Liberation Serif"/>
+          <w:b w:val="false"/>
+          <w:bCs w:val="false"/>
+          <w:sz w:val="26"/>
+          <w:szCs w:val="26"/>
+          <w:u w:val="none"/>
+        </w:rPr>
+        <w:t xml:space="preserve"> </w:t>
+      </w:r>
+      <w:r>
+        <w:rPr>
+          <w:rFonts w:cs="Liberation Serif" w:ascii="Liberation Serif" w:hAnsi="Liberation Serif"/>
+          <w:b w:val="false"/>
+          <w:bCs w:val="false"/>
+          <w:sz w:val="26"/>
+          <w:szCs w:val="26"/>
+          <w:u w:val="none"/>
+        </w:rPr>
+        <w:t>INTP-T/Turbulent Logician. Andrew is listed as Turbulent logician with the role of analyst and the strategy of constant improvement. The table below shows his results a little clearer.</w:t>
+      </w:r>
+    </w:p>
+    <w:tbl>
+      <w:tblPr>
+        <w:tblW w:w="3225" w:type="dxa"/>
+        <w:jc w:val="left"/>
+        <w:tblInd w:w="55" w:type="dxa"/>
+        <w:tblCellMar>
+          <w:top w:w="55" w:type="dxa"/>
+          <w:left w:w="55" w:type="dxa"/>
+          <w:bottom w:w="55" w:type="dxa"/>
+          <w:right w:w="55" w:type="dxa"/>
+        </w:tblCellMar>
+      </w:tblPr>
+      <w:tblGrid>
+        <w:gridCol w:w="2265"/>
+        <w:gridCol w:w="960"/>
+      </w:tblGrid>
+      <w:tr>
+        <w:trPr/>
+        <w:tc>
+          <w:tcPr>
+            <w:tcW w:w="2265" w:type="dxa"/>
+            <w:tcBorders>
+              <w:top w:val="single" w:sz="2" w:space="0" w:color="000000"/>
+              <w:left w:val="single" w:sz="2" w:space="0" w:color="000000"/>
+              <w:bottom w:val="single" w:sz="2" w:space="0" w:color="000000"/>
+            </w:tcBorders>
+          </w:tcPr>
+          <w:p>
+            <w:pPr>
+              <w:pStyle w:val="TableContents"/>
+              <w:rPr/>
+            </w:pPr>
+            <w:r>
+              <w:rPr/>
+              <w:t>Introverted</w:t>
+            </w:r>
+          </w:p>
+        </w:tc>
+        <w:tc>
+          <w:tcPr>
+            <w:tcW w:w="960" w:type="dxa"/>
+            <w:tcBorders>
+              <w:top w:val="single" w:sz="2" w:space="0" w:color="000000"/>
+              <w:left w:val="single" w:sz="2" w:space="0" w:color="000000"/>
+              <w:bottom w:val="single" w:sz="2" w:space="0" w:color="000000"/>
+              <w:right w:val="single" w:sz="2" w:space="0" w:color="000000"/>
+            </w:tcBorders>
+          </w:tcPr>
+          <w:p>
+            <w:pPr>
+              <w:pStyle w:val="TableContents"/>
+              <w:rPr/>
+            </w:pPr>
+            <w:r>
+              <w:rPr/>
+              <w:t>97%</w:t>
+            </w:r>
+          </w:p>
+        </w:tc>
+      </w:tr>
+      <w:tr>
+        <w:trPr/>
+        <w:tc>
+          <w:tcPr>
+            <w:tcW w:w="2265" w:type="dxa"/>
+            <w:tcBorders>
+              <w:left w:val="single" w:sz="2" w:space="0" w:color="000000"/>
+              <w:bottom w:val="single" w:sz="2" w:space="0" w:color="000000"/>
+            </w:tcBorders>
+          </w:tcPr>
+          <w:p>
+            <w:pPr>
+              <w:pStyle w:val="TableContents"/>
+              <w:rPr/>
+            </w:pPr>
+            <w:r>
+              <w:rPr/>
+              <w:t>Intuitive</w:t>
+            </w:r>
+          </w:p>
+        </w:tc>
+        <w:tc>
+          <w:tcPr>
+            <w:tcW w:w="960" w:type="dxa"/>
+            <w:tcBorders>
+              <w:left w:val="single" w:sz="2" w:space="0" w:color="000000"/>
+              <w:bottom w:val="single" w:sz="2" w:space="0" w:color="000000"/>
+              <w:right w:val="single" w:sz="2" w:space="0" w:color="000000"/>
+            </w:tcBorders>
+          </w:tcPr>
+          <w:p>
+            <w:pPr>
+              <w:pStyle w:val="TableContents"/>
+              <w:rPr/>
+            </w:pPr>
+            <w:r>
+              <w:rPr/>
+              <w:t>53%</w:t>
+            </w:r>
+          </w:p>
+        </w:tc>
+      </w:tr>
+      <w:tr>
+        <w:trPr/>
+        <w:tc>
+          <w:tcPr>
+            <w:tcW w:w="2265" w:type="dxa"/>
+            <w:tcBorders>
+              <w:left w:val="single" w:sz="2" w:space="0" w:color="000000"/>
+              <w:bottom w:val="single" w:sz="2" w:space="0" w:color="000000"/>
+            </w:tcBorders>
+          </w:tcPr>
+          <w:p>
+            <w:pPr>
+              <w:pStyle w:val="TableContents"/>
+              <w:rPr/>
+            </w:pPr>
+            <w:r>
+              <w:rPr/>
+              <w:t>Thinking</w:t>
+            </w:r>
+          </w:p>
+        </w:tc>
+        <w:tc>
+          <w:tcPr>
+            <w:tcW w:w="960" w:type="dxa"/>
+            <w:tcBorders>
+              <w:left w:val="single" w:sz="2" w:space="0" w:color="000000"/>
+              <w:bottom w:val="single" w:sz="2" w:space="0" w:color="000000"/>
+              <w:right w:val="single" w:sz="2" w:space="0" w:color="000000"/>
+            </w:tcBorders>
+          </w:tcPr>
+          <w:p>
+            <w:pPr>
+              <w:pStyle w:val="TableContents"/>
+              <w:rPr/>
+            </w:pPr>
+            <w:r>
+              <w:rPr/>
+              <w:t>51%</w:t>
+            </w:r>
+          </w:p>
+        </w:tc>
+      </w:tr>
+      <w:tr>
+        <w:trPr/>
+        <w:tc>
+          <w:tcPr>
+            <w:tcW w:w="2265" w:type="dxa"/>
+            <w:tcBorders>
+              <w:left w:val="single" w:sz="2" w:space="0" w:color="000000"/>
+              <w:bottom w:val="single" w:sz="2" w:space="0" w:color="000000"/>
+            </w:tcBorders>
+          </w:tcPr>
+          <w:p>
+            <w:pPr>
+              <w:pStyle w:val="TableContents"/>
+              <w:rPr/>
+            </w:pPr>
+            <w:r>
+              <w:rPr/>
+              <w:t>Prospecting</w:t>
+            </w:r>
+          </w:p>
+        </w:tc>
+        <w:tc>
+          <w:tcPr>
+            <w:tcW w:w="960" w:type="dxa"/>
+            <w:tcBorders>
+              <w:left w:val="single" w:sz="2" w:space="0" w:color="000000"/>
+              <w:bottom w:val="single" w:sz="2" w:space="0" w:color="000000"/>
+              <w:right w:val="single" w:sz="2" w:space="0" w:color="000000"/>
+            </w:tcBorders>
+          </w:tcPr>
+          <w:p>
+            <w:pPr>
+              <w:pStyle w:val="TableContents"/>
+              <w:rPr/>
+            </w:pPr>
+            <w:r>
+              <w:rPr/>
+              <w:t>65%</w:t>
+            </w:r>
+          </w:p>
+        </w:tc>
+      </w:tr>
+      <w:tr>
+        <w:trPr/>
+        <w:tc>
+          <w:tcPr>
+            <w:tcW w:w="2265" w:type="dxa"/>
+            <w:tcBorders>
+              <w:left w:val="single" w:sz="2" w:space="0" w:color="000000"/>
+              <w:bottom w:val="single" w:sz="2" w:space="0" w:color="000000"/>
+            </w:tcBorders>
+          </w:tcPr>
+          <w:p>
+            <w:pPr>
+              <w:pStyle w:val="TableContents"/>
+              <w:rPr/>
+            </w:pPr>
+            <w:r>
+              <w:rPr/>
+              <w:t>Turbulent</w:t>
+            </w:r>
+          </w:p>
+        </w:tc>
+        <w:tc>
+          <w:tcPr>
+            <w:tcW w:w="960" w:type="dxa"/>
+            <w:tcBorders>
+              <w:left w:val="single" w:sz="2" w:space="0" w:color="000000"/>
+              <w:bottom w:val="single" w:sz="2" w:space="0" w:color="000000"/>
+              <w:right w:val="single" w:sz="2" w:space="0" w:color="000000"/>
+            </w:tcBorders>
+          </w:tcPr>
+          <w:p>
+            <w:pPr>
+              <w:pStyle w:val="TableContents"/>
+              <w:rPr/>
+            </w:pPr>
+            <w:r>
+              <w:rPr/>
+              <w:t>64%</w:t>
+            </w:r>
+          </w:p>
+        </w:tc>
+      </w:tr>
+    </w:tbl>
+    <w:p>
+      <w:pPr>
+        <w:pStyle w:val="PreformattedText"/>
+        <w:bidi w:val="0"/>
+        <w:spacing w:before="0" w:after="0"/>
+        <w:jc w:val="left"/>
+        <w:rPr>
+          <w:b w:val="false"/>
+          <w:b w:val="false"/>
+          <w:bCs w:val="false"/>
+          <w:u w:val="single"/>
+        </w:rPr>
+      </w:pPr>
+      <w:r>
+        <w:rPr>
+          <w:rFonts w:cs="Liberation Serif" w:ascii="Liberation Serif" w:hAnsi="Liberation Serif"/>
+          <w:b w:val="false"/>
+          <w:bCs w:val="false"/>
+          <w:sz w:val="26"/>
+          <w:szCs w:val="26"/>
+          <w:u w:val="none"/>
+        </w:rPr>
+        <w:t>These results didn't surprise him all that much according to his personal report, he does consider himself to be rather shy and find it rather difficult to work in group settings however he has shown time and again he is a team player and will do his best to make sure that he and the group are on task and on topic</w:t>
+      </w:r>
+    </w:p>
+    <w:p>
+      <w:pPr>
+        <w:pStyle w:val="PreformattedText"/>
+        <w:bidi w:val="0"/>
+        <w:spacing w:before="0" w:after="0"/>
+        <w:jc w:val="left"/>
+        <w:rPr>
+          <w:rFonts w:ascii="Liberation Serif" w:hAnsi="Liberation Serif" w:cs="Liberation Serif"/>
+          <w:sz w:val="26"/>
+          <w:szCs w:val="26"/>
+        </w:rPr>
+      </w:pPr>
+      <w:r>
+        <w:rPr>
+          <w:b w:val="false"/>
+          <w:bCs w:val="false"/>
+          <w:u w:val="single"/>
+        </w:rPr>
+      </w:r>
+    </w:p>
+    <w:p>
+      <w:pPr>
+        <w:pStyle w:val="PreformattedText"/>
+        <w:bidi w:val="0"/>
+        <w:spacing w:before="0" w:after="0"/>
+        <w:jc w:val="left"/>
+        <w:rPr>
+          <w:b w:val="false"/>
+          <w:b w:val="false"/>
+          <w:bCs w:val="false"/>
+          <w:u w:val="single"/>
+        </w:rPr>
+      </w:pPr>
+      <w:r>
+        <w:rPr>
+          <w:rFonts w:cs="Liberation Serif" w:ascii="Liberation Serif" w:hAnsi="Liberation Serif"/>
+          <w:b w:val="false"/>
+          <w:bCs w:val="false"/>
+          <w:sz w:val="26"/>
+          <w:szCs w:val="26"/>
+          <w:u w:val="single"/>
+        </w:rPr>
+        <w:t>Tyson:</w:t>
+      </w:r>
+    </w:p>
+    <w:p>
+      <w:pPr>
+        <w:pStyle w:val="PreformattedText"/>
+        <w:bidi w:val="0"/>
+        <w:spacing w:before="0" w:after="0"/>
+        <w:jc w:val="left"/>
+        <w:rPr>
+          <w:rFonts w:ascii="Liberation Serif" w:hAnsi="Liberation Serif" w:cs="Liberation Serif"/>
+          <w:sz w:val="26"/>
+          <w:szCs w:val="26"/>
+        </w:rPr>
+      </w:pPr>
+      <w:r>
+        <w:rPr>
+          <w:b w:val="false"/>
+          <w:bCs w:val="false"/>
+          <w:u w:val="single"/>
+        </w:rPr>
+      </w:r>
+    </w:p>
+    <w:p>
+      <w:pPr>
+        <w:pStyle w:val="PreformattedText"/>
+        <w:bidi w:val="0"/>
+        <w:spacing w:before="0" w:after="0"/>
+        <w:jc w:val="left"/>
+        <w:rPr>
+          <w:b w:val="false"/>
+          <w:b w:val="false"/>
+          <w:bCs w:val="false"/>
+          <w:u w:val="single"/>
+        </w:rPr>
+      </w:pPr>
+      <w:r>
+        <w:rPr>
+          <w:rFonts w:cs="Liberation Serif" w:ascii="Liberation Serif" w:hAnsi="Liberation Serif"/>
+          <w:b w:val="false"/>
+          <w:bCs w:val="false"/>
+          <w:sz w:val="26"/>
+          <w:szCs w:val="26"/>
+          <w:u w:val="single"/>
+        </w:rPr>
+        <w:t>Connor:</w:t>
+      </w:r>
+    </w:p>
+    <w:p>
+      <w:pPr>
+        <w:pStyle w:val="PreformattedText"/>
+        <w:bidi w:val="0"/>
+        <w:spacing w:before="0" w:after="0"/>
+        <w:jc w:val="left"/>
+        <w:rPr>
+          <w:rFonts w:ascii="Liberation Serif" w:hAnsi="Liberation Serif" w:cs="Liberation Serif"/>
+          <w:sz w:val="26"/>
+          <w:szCs w:val="26"/>
+        </w:rPr>
+      </w:pPr>
+      <w:r>
+        <w:rPr>
+          <w:b w:val="false"/>
+          <w:bCs w:val="false"/>
+          <w:u w:val="single"/>
+        </w:rPr>
+      </w:r>
+    </w:p>
+    <w:p>
+      <w:pPr>
+        <w:pStyle w:val="PreformattedText"/>
+        <w:bidi w:val="0"/>
+        <w:spacing w:before="0" w:after="0"/>
+        <w:jc w:val="left"/>
+        <w:rPr>
+          <w:b w:val="false"/>
+          <w:b w:val="false"/>
+          <w:bCs w:val="false"/>
+          <w:u w:val="single"/>
+        </w:rPr>
+      </w:pPr>
+      <w:r>
+        <w:rPr>
+          <w:rFonts w:cs="Liberation Serif" w:ascii="Liberation Serif" w:hAnsi="Liberation Serif"/>
+          <w:b w:val="false"/>
+          <w:bCs w:val="false"/>
+          <w:sz w:val="26"/>
+          <w:szCs w:val="26"/>
+          <w:u w:val="single"/>
+        </w:rPr>
+        <w:t>Alex:</w:t>
       </w:r>
     </w:p>
     <w:p>
@@ -468,7 +1793,7 @@
       <w:pgNumType w:fmt="decimal"/>
       <w:formProt w:val="false"/>
       <w:textDirection w:val="lrTb"/>
-      <w:docGrid w:type="default" w:linePitch="312" w:charSpace="4294961151"/>
+      <w:docGrid w:type="default" w:linePitch="312" w:charSpace="0"/>
     </w:sectPr>
   </w:body>
 </w:document>
@@ -480,7 +1805,6 @@
     <w:rPrDefault>
       <w:rPr>
         <w:rFonts w:ascii="Liberation Serif" w:hAnsi="Liberation Serif" w:eastAsia="NSimSun" w:cs="Arial"/>
-        <w:sz w:val="24"/>
         <w:szCs w:val="24"/>
         <w:lang w:val="en-GB" w:eastAsia="zh-CN" w:bidi="hi-IN"/>
       </w:rPr>
@@ -498,10 +1822,13 @@
       <w:widowControl w:val="false"/>
       <w:suppressAutoHyphens w:val="false"/>
       <w:bidi w:val="0"/>
+      <w:spacing w:before="0" w:after="0"/>
+      <w:jc w:val="left"/>
     </w:pPr>
     <w:rPr>
       <w:rFonts w:ascii="Liberation Serif" w:hAnsi="Liberation Serif" w:eastAsia="NSimSun" w:cs="Arial"/>
       <w:color w:val="auto"/>
+      <w:kern w:val="0"/>
       <w:sz w:val="24"/>
       <w:szCs w:val="24"/>
       <w:lang w:val="en-GB" w:eastAsia="zh-CN" w:bidi="hi-IN"/>
@@ -578,5 +1905,14 @@
       <w:szCs w:val="20"/>
     </w:rPr>
   </w:style>
+  <w:style w:type="paragraph" w:styleId="TableContents">
+    <w:name w:val="Table Contents"/>
+    <w:basedOn w:val="Normal"/>
+    <w:qFormat/>
+    <w:pPr>
+      <w:suppressLineNumbers/>
+    </w:pPr>
+    <w:rPr/>
+  </w:style>
 </w:styles>
 </file>
</xml_diff>

<commit_message>
final commit, may need proof reading but finished product hopefully satisfactory
</commit_message>
<xml_diff>
--- a/A2Documents/Team Profile.docx
+++ b/A2Documents/Team Profile.docx
@@ -75,33 +75,7 @@
           <w:sz w:val="24"/>
           <w:szCs w:val="24"/>
         </w:rPr>
-        <w:t xml:space="preserve"> Team #22. At first the team mulled over some more comical names as an exercise to get to know each other and find a way to bounce ideas </w:t>
-      </w:r>
-      <w:proofErr w:type="gramStart"/>
-      <w:r>
-        <w:rPr>
-          <w:rFonts w:ascii="Liberation Serif" w:hAnsi="Liberation Serif" w:cs="Liberation Serif"/>
-          <w:sz w:val="24"/>
-          <w:szCs w:val="24"/>
-        </w:rPr>
-        <w:t>off of</w:t>
-      </w:r>
-      <w:proofErr w:type="gramEnd"/>
-      <w:r>
-        <w:rPr>
-          <w:rFonts w:ascii="Liberation Serif" w:hAnsi="Liberation Serif" w:cs="Liberation Serif"/>
-          <w:sz w:val="24"/>
-          <w:szCs w:val="24"/>
-        </w:rPr>
-        <w:t xml:space="preserve"> each other, but in the end a need to be somewhat serious in the assessments led us to a simple name that still f</w:t>
-      </w:r>
-      <w:r>
-        <w:rPr>
-          <w:rFonts w:ascii="Liberation Serif" w:hAnsi="Liberation Serif" w:cs="Liberation Serif"/>
-          <w:sz w:val="24"/>
-          <w:szCs w:val="24"/>
-        </w:rPr>
-        <w:t>its the theme of who we seem to be.</w:t>
+        <w:t xml:space="preserve"> Team #22. At first the team mulled over some more comical names as an exercise to get to know each other and find a way to bounce ideas off of each other, but in the end a need to be somewhat serious in the assessments led us to a simple name that still fits the theme of who we seem to be.</w:t>
       </w:r>
     </w:p>
     <w:p>
@@ -135,39 +109,37 @@
         </w:rPr>
         <w:t xml:space="preserve"> Student number S3882856. A </w:t>
       </w:r>
-      <w:proofErr w:type="gramStart"/>
-      <w:r>
-        <w:rPr>
-          <w:rFonts w:ascii="Liberation Serif" w:hAnsi="Liberation Serif" w:cs="Liberation Serif"/>
-          <w:sz w:val="24"/>
-          <w:szCs w:val="24"/>
-        </w:rPr>
-        <w:t>25 year old</w:t>
-      </w:r>
-      <w:proofErr w:type="gramEnd"/>
-      <w:r>
-        <w:rPr>
-          <w:rFonts w:ascii="Liberation Serif" w:hAnsi="Liberation Serif" w:cs="Liberation Serif"/>
-          <w:sz w:val="24"/>
-          <w:szCs w:val="24"/>
-        </w:rPr>
-        <w:t xml:space="preserve"> male based in Adelaide and on the autism spectrum with a deep interest in IT for both entertainment purposes and medical needs, hobbies include video games, reading,</w:t>
-      </w:r>
-      <w:r>
-        <w:rPr>
-          <w:rFonts w:ascii="Liberation Serif" w:hAnsi="Liberation Serif" w:cs="Liberation Serif"/>
-          <w:sz w:val="24"/>
-          <w:szCs w:val="24"/>
-        </w:rPr>
-        <w:t xml:space="preserve"> table top board games and music. Their experience in IT is very little, with a few small courses that didn't go further than term one but their interest in has always remained the same, to develop skills to dedicate towards interactive entertainment or so</w:t>
-      </w:r>
-      <w:r>
-        <w:rPr>
-          <w:rFonts w:ascii="Liberation Serif" w:hAnsi="Liberation Serif" w:cs="Liberation Serif"/>
-          <w:sz w:val="24"/>
-          <w:szCs w:val="24"/>
-        </w:rPr>
-        <w:t xml:space="preserve">ftware development in particular/niche medical needs such as heart conditions and diabetes. </w:t>
+      <w:r>
+        <w:rPr>
+          <w:rFonts w:ascii="Liberation Serif" w:hAnsi="Liberation Serif" w:cs="Liberation Serif"/>
+          <w:sz w:val="24"/>
+          <w:szCs w:val="24"/>
+        </w:rPr>
+        <w:t>25-year-old</w:t>
+      </w:r>
+      <w:r>
+        <w:rPr>
+          <w:rFonts w:ascii="Liberation Serif" w:hAnsi="Liberation Serif" w:cs="Liberation Serif"/>
+          <w:sz w:val="24"/>
+          <w:szCs w:val="24"/>
+        </w:rPr>
+        <w:t xml:space="preserve"> male based in Adelaide and on the autism spectrum with a deep interest in IT for both entertainment purposes and medical needs, hobbies include video games, reading, </w:t>
+      </w:r>
+      <w:r>
+        <w:rPr>
+          <w:rFonts w:ascii="Liberation Serif" w:hAnsi="Liberation Serif" w:cs="Liberation Serif"/>
+          <w:sz w:val="24"/>
+          <w:szCs w:val="24"/>
+        </w:rPr>
+        <w:t>tabletop</w:t>
+      </w:r>
+      <w:r>
+        <w:rPr>
+          <w:rFonts w:ascii="Liberation Serif" w:hAnsi="Liberation Serif" w:cs="Liberation Serif"/>
+          <w:sz w:val="24"/>
+          <w:szCs w:val="24"/>
+        </w:rPr>
+        <w:t xml:space="preserve"> board games and music. Their experience in IT is very little, with a few small courses that didn't go further than term one but their interest in has always remained the same, to develop skills to dedicate towards interactive entertainment or software development in particular/niche medical needs such as heart conditions and diabetes. </w:t>
       </w:r>
     </w:p>
     <w:p>
@@ -221,68 +193,78 @@
         </w:rPr>
         <w:t xml:space="preserve"> Student number S3882566. A </w:t>
       </w:r>
-      <w:proofErr w:type="gramStart"/>
-      <w:r>
-        <w:rPr>
-          <w:rFonts w:ascii="Liberation Serif" w:hAnsi="Liberation Serif" w:cs="Liberation Serif"/>
-          <w:sz w:val="24"/>
-          <w:szCs w:val="24"/>
-        </w:rPr>
-        <w:t>24 year old</w:t>
-      </w:r>
-      <w:proofErr w:type="gramEnd"/>
-      <w:r>
-        <w:rPr>
-          <w:rFonts w:ascii="Liberation Serif" w:hAnsi="Liberation Serif" w:cs="Liberation Serif"/>
-          <w:sz w:val="24"/>
-          <w:szCs w:val="24"/>
-        </w:rPr>
-        <w:t xml:space="preserve"> male who's interest in IT started at an incredibly young age, so early that they had built a PC at age 1</w:t>
-      </w:r>
-      <w:r>
-        <w:rPr>
-          <w:rFonts w:ascii="Liberation Serif" w:hAnsi="Liberation Serif" w:cs="Liberation Serif"/>
-          <w:sz w:val="24"/>
-          <w:szCs w:val="24"/>
-        </w:rPr>
-        <w:t xml:space="preserve">0 and has only been fuelled to a point they are pursuing a bachelors in IT. Their hobbies are well rounded with gaming, consumption of visual media, (Streaming networks, YouTube and other </w:t>
-      </w:r>
-      <w:proofErr w:type="gramStart"/>
-      <w:r>
-        <w:rPr>
-          <w:rFonts w:ascii="Liberation Serif" w:hAnsi="Liberation Serif" w:cs="Liberation Serif"/>
-          <w:sz w:val="24"/>
-          <w:szCs w:val="24"/>
-        </w:rPr>
-        <w:t>film based</w:t>
-      </w:r>
-      <w:proofErr w:type="gramEnd"/>
-      <w:r>
-        <w:rPr>
-          <w:rFonts w:ascii="Liberation Serif" w:hAnsi="Liberation Serif" w:cs="Liberation Serif"/>
-          <w:sz w:val="24"/>
-          <w:szCs w:val="24"/>
-        </w:rPr>
-        <w:t xml:space="preserve"> media) cooking, baking and light physical exercise. Their</w:t>
-      </w:r>
-      <w:r>
-        <w:rPr>
-          <w:rFonts w:ascii="Liberation Serif" w:hAnsi="Liberation Serif" w:cs="Liberation Serif"/>
-          <w:sz w:val="24"/>
-          <w:szCs w:val="24"/>
-        </w:rPr>
-        <w:t xml:space="preserve"> experience in IT is more based in their free time but their final goal is to enter into a great </w:t>
-      </w:r>
-      <w:proofErr w:type="gramStart"/>
-      <w:r>
-        <w:rPr>
-          <w:rFonts w:ascii="Liberation Serif" w:hAnsi="Liberation Serif" w:cs="Liberation Serif"/>
-          <w:sz w:val="24"/>
-          <w:szCs w:val="24"/>
-        </w:rPr>
-        <w:t>tech based</w:t>
-      </w:r>
-      <w:proofErr w:type="gramEnd"/>
+      <w:r>
+        <w:rPr>
+          <w:rFonts w:ascii="Liberation Serif" w:hAnsi="Liberation Serif" w:cs="Liberation Serif"/>
+          <w:sz w:val="24"/>
+          <w:szCs w:val="24"/>
+        </w:rPr>
+        <w:t>24-year-old</w:t>
+      </w:r>
+      <w:r>
+        <w:rPr>
+          <w:rFonts w:ascii="Liberation Serif" w:hAnsi="Liberation Serif" w:cs="Liberation Serif"/>
+          <w:sz w:val="24"/>
+          <w:szCs w:val="24"/>
+        </w:rPr>
+        <w:t xml:space="preserve"> male </w:t>
+      </w:r>
+      <w:r>
+        <w:rPr>
+          <w:rFonts w:ascii="Liberation Serif" w:hAnsi="Liberation Serif" w:cs="Liberation Serif"/>
+          <w:sz w:val="24"/>
+          <w:szCs w:val="24"/>
+        </w:rPr>
+        <w:t>whose</w:t>
+      </w:r>
+      <w:r>
+        <w:rPr>
+          <w:rFonts w:ascii="Liberation Serif" w:hAnsi="Liberation Serif" w:cs="Liberation Serif"/>
+          <w:sz w:val="24"/>
+          <w:szCs w:val="24"/>
+        </w:rPr>
+        <w:t xml:space="preserve"> interest in IT started at an incredibly young age, so early that they had built a PC at age 10 and has only been fuelled to a point they are pursuing a bachelors in IT. Their hobbies are well rounded with gaming, consumption of visual media, (Streaming networks, YouTube and other </w:t>
+      </w:r>
+      <w:r>
+        <w:rPr>
+          <w:rFonts w:ascii="Liberation Serif" w:hAnsi="Liberation Serif" w:cs="Liberation Serif"/>
+          <w:sz w:val="24"/>
+          <w:szCs w:val="24"/>
+        </w:rPr>
+        <w:t>film-based</w:t>
+      </w:r>
+      <w:r>
+        <w:rPr>
+          <w:rFonts w:ascii="Liberation Serif" w:hAnsi="Liberation Serif" w:cs="Liberation Serif"/>
+          <w:sz w:val="24"/>
+          <w:szCs w:val="24"/>
+        </w:rPr>
+        <w:t xml:space="preserve"> media) cooking, baking and light physical exercise. Their experience in IT is more based in their free time but their final goal is to </w:t>
+      </w:r>
+      <w:r>
+        <w:rPr>
+          <w:rFonts w:ascii="Liberation Serif" w:hAnsi="Liberation Serif" w:cs="Liberation Serif"/>
+          <w:sz w:val="24"/>
+          <w:szCs w:val="24"/>
+        </w:rPr>
+        <w:t>enter</w:t>
+      </w:r>
+      <w:r>
+        <w:rPr>
+          <w:rFonts w:ascii="Liberation Serif" w:hAnsi="Liberation Serif" w:cs="Liberation Serif"/>
+          <w:sz w:val="24"/>
+          <w:szCs w:val="24"/>
+        </w:rPr>
+        <w:t xml:space="preserve"> a great </w:t>
+      </w:r>
+      <w:r>
+        <w:rPr>
+          <w:rFonts w:ascii="Liberation Serif" w:hAnsi="Liberation Serif" w:cs="Liberation Serif"/>
+          <w:sz w:val="24"/>
+          <w:szCs w:val="24"/>
+        </w:rPr>
+        <w:t>tech-based</w:t>
+      </w:r>
       <w:r>
         <w:rPr>
           <w:rFonts w:ascii="Liberation Serif" w:hAnsi="Liberation Serif" w:cs="Liberation Serif"/>
@@ -339,52 +321,30 @@
         </w:rPr>
         <w:t xml:space="preserve">Tyson is a </w:t>
       </w:r>
-      <w:proofErr w:type="gramStart"/>
-      <w:r>
-        <w:rPr>
-          <w:rFonts w:ascii="Liberation Serif" w:hAnsi="Liberation Serif" w:cs="Liberation Serif"/>
-          <w:sz w:val="24"/>
-          <w:szCs w:val="24"/>
-        </w:rPr>
-        <w:t>26 year old</w:t>
-      </w:r>
-      <w:proofErr w:type="gramEnd"/>
-      <w:r>
-        <w:rPr>
-          <w:rFonts w:ascii="Liberation Serif" w:hAnsi="Liberation Serif" w:cs="Liberation Serif"/>
-          <w:sz w:val="24"/>
-          <w:szCs w:val="24"/>
-        </w:rPr>
-        <w:t xml:space="preserve"> enrolments and timetabling officer based in Canberra, so he already has a dece</w:t>
-      </w:r>
-      <w:r>
-        <w:rPr>
-          <w:rFonts w:ascii="Liberation Serif" w:hAnsi="Liberation Serif" w:cs="Liberation Serif"/>
-          <w:sz w:val="24"/>
-          <w:szCs w:val="24"/>
-        </w:rPr>
-        <w:t>nt amount of experience in IT and his interest in IT as a whole is seems to be wanting a deeper understanding of IT functions in their creation, manipulation and repairs. Their Hobbies include Music both writing and playing their own works with a broad ran</w:t>
-      </w:r>
-      <w:r>
-        <w:rPr>
-          <w:rFonts w:ascii="Liberation Serif" w:hAnsi="Liberation Serif" w:cs="Liberation Serif"/>
-          <w:sz w:val="24"/>
-          <w:szCs w:val="24"/>
-        </w:rPr>
-        <w:t xml:space="preserve">ge of genres, Gaming competitively on many different online games and enjoys exercising at the gym as a </w:t>
-      </w:r>
-      <w:proofErr w:type="spellStart"/>
-      <w:proofErr w:type="gramStart"/>
-      <w:r>
-        <w:rPr>
-          <w:rFonts w:ascii="Liberation Serif" w:hAnsi="Liberation Serif" w:cs="Liberation Serif"/>
-          <w:sz w:val="24"/>
-          <w:szCs w:val="24"/>
-        </w:rPr>
-        <w:t>self proclaimed</w:t>
-      </w:r>
-      <w:proofErr w:type="spellEnd"/>
-      <w:proofErr w:type="gramEnd"/>
+      <w:r>
+        <w:rPr>
+          <w:rFonts w:ascii="Liberation Serif" w:hAnsi="Liberation Serif" w:cs="Liberation Serif"/>
+          <w:sz w:val="24"/>
+          <w:szCs w:val="24"/>
+        </w:rPr>
+        <w:t>26-year-old</w:t>
+      </w:r>
+      <w:r>
+        <w:rPr>
+          <w:rFonts w:ascii="Liberation Serif" w:hAnsi="Liberation Serif" w:cs="Liberation Serif"/>
+          <w:sz w:val="24"/>
+          <w:szCs w:val="24"/>
+        </w:rPr>
+        <w:t xml:space="preserve"> enrolments and timetabling officer based in Canberra, so he already has a decent amount of experience in IT and his interest in IT  seems to be wanting a deeper understanding of IT functions in their creation, manipulation and repairs. Their Hobbies include Music both writing and playing their own works with a broad range of genres, Gaming competitively on many different online games and enjoys exercising at the gym as a </w:t>
+      </w:r>
+      <w:r>
+        <w:rPr>
+          <w:rFonts w:ascii="Liberation Serif" w:hAnsi="Liberation Serif" w:cs="Liberation Serif"/>
+          <w:sz w:val="24"/>
+          <w:szCs w:val="24"/>
+        </w:rPr>
+        <w:t>self-proclaimed</w:t>
+      </w:r>
       <w:r>
         <w:rPr>
           <w:rFonts w:ascii="Liberation Serif" w:hAnsi="Liberation Serif" w:cs="Liberation Serif"/>
@@ -415,9 +375,41 @@
           <w:szCs w:val="24"/>
           <w:u w:val="single"/>
         </w:rPr>
-        <w:t xml:space="preserve">Connor </w:t>
-      </w:r>
-      <w:proofErr w:type="spellStart"/>
+        <w:t>Connor Sinadinovic:</w:t>
+      </w:r>
+      <w:r>
+        <w:rPr>
+          <w:rFonts w:ascii="Liberation Serif" w:hAnsi="Liberation Serif" w:cs="Liberation Serif"/>
+          <w:sz w:val="24"/>
+          <w:szCs w:val="24"/>
+        </w:rPr>
+        <w:t xml:space="preserve"> Student number S3884657. Born in Sydney but residing in Illinois Connor graduated high school in 2019 while in America but decided to continue his studies in Australia, with two part time jobs he is often kept very busy and while in high school really enjoyed basketball, so currently hobby wise he watches the games he likes and is a fan of the Philadelphia 76ers. His   interest in IT started very young and that could be because both his parents are in the IT industry, but it mostly began when he started to play video games and he has little personal experience with IT practices. </w:t>
+      </w:r>
+    </w:p>
+    <w:p>
+      <w:pPr>
+        <w:pStyle w:val="PreformattedText"/>
+        <w:rPr>
+          <w:rFonts w:ascii="Liberation Serif" w:hAnsi="Liberation Serif" w:cs="Liberation Serif"/>
+          <w:sz w:val="24"/>
+          <w:szCs w:val="24"/>
+        </w:rPr>
+      </w:pPr>
+    </w:p>
+    <w:p>
+      <w:pPr>
+        <w:pStyle w:val="PreformattedText"/>
+        <w:rPr>
+          <w:rFonts w:ascii="Liberation Serif" w:hAnsi="Liberation Serif" w:cs="Liberation Serif"/>
+          <w:sz w:val="24"/>
+          <w:szCs w:val="24"/>
+        </w:rPr>
+      </w:pPr>
+    </w:p>
+    <w:p>
+      <w:pPr>
+        <w:pStyle w:val="PreformattedText"/>
+      </w:pPr>
       <w:r>
         <w:rPr>
           <w:rFonts w:ascii="Liberation Serif" w:hAnsi="Liberation Serif" w:cs="Liberation Serif"/>
@@ -425,9 +417,52 @@
           <w:szCs w:val="24"/>
           <w:u w:val="single"/>
         </w:rPr>
-        <w:t>Sinadinovic</w:t>
-      </w:r>
-      <w:proofErr w:type="spellEnd"/>
+        <w:t>Alex Joy:</w:t>
+      </w:r>
+      <w:r>
+        <w:rPr>
+          <w:rFonts w:ascii="Liberation Serif" w:hAnsi="Liberation Serif" w:cs="Liberation Serif"/>
+          <w:sz w:val="24"/>
+          <w:szCs w:val="24"/>
+        </w:rPr>
+        <w:t xml:space="preserve"> Student number S3883194. Age 19 and born in Kerala, a large state in India and moving from India to New Zealand and then from NZ to Australia. He and his family have a long running tradition of returning to India every two years as most of his family still live in India and they absolutely adore hearing </w:t>
+      </w:r>
+      <w:r>
+        <w:rPr>
+          <w:rFonts w:ascii="Liberation Serif" w:hAnsi="Liberation Serif" w:cs="Liberation Serif"/>
+          <w:sz w:val="24"/>
+          <w:szCs w:val="24"/>
+        </w:rPr>
+        <w:t>all</w:t>
+      </w:r>
+      <w:r>
+        <w:rPr>
+          <w:rFonts w:ascii="Liberation Serif" w:hAnsi="Liberation Serif" w:cs="Liberation Serif"/>
+          <w:sz w:val="24"/>
+          <w:szCs w:val="24"/>
+        </w:rPr>
+        <w:t xml:space="preserve"> the different things about Australia. In high school he was the Tech captain and has worked on making full scale working models, his interests began in wanting to be a police officer, and later IT took his interest, but instead of trading one ship for another he has decided to work with both fields. Interest in IT began when he watched good Sci-Fi movies and shows like Star Trek, The Matrix and 2001 Space Odyssey and he has basic academic and practical skills in IT hoping like many in this course to gain professional experience.</w:t>
+      </w:r>
+    </w:p>
+    <w:p>
+      <w:pPr>
+        <w:pStyle w:val="PreformattedText"/>
+        <w:rPr>
+          <w:rFonts w:ascii="Liberation Serif" w:hAnsi="Liberation Serif" w:cs="Liberation Serif"/>
+          <w:sz w:val="24"/>
+          <w:szCs w:val="24"/>
+        </w:rPr>
+      </w:pPr>
+    </w:p>
+    <w:p>
+      <w:pPr>
+        <w:pStyle w:val="PreformattedText"/>
+        <w:rPr>
+          <w:rFonts w:ascii="Liberation Serif" w:hAnsi="Liberation Serif" w:cs="Liberation Serif"/>
+          <w:sz w:val="24"/>
+          <w:szCs w:val="24"/>
+        </w:rPr>
+      </w:pPr>
       <w:r>
         <w:rPr>
           <w:rFonts w:ascii="Liberation Serif" w:hAnsi="Liberation Serif" w:cs="Liberation Serif"/>
@@ -435,161 +470,30 @@
           <w:szCs w:val="24"/>
           <w:u w:val="single"/>
         </w:rPr>
-        <w:t>:</w:t>
-      </w:r>
-      <w:r>
-        <w:rPr>
-          <w:rFonts w:ascii="Liberation Serif" w:hAnsi="Liberation Serif" w:cs="Liberation Serif"/>
-          <w:sz w:val="24"/>
-          <w:szCs w:val="24"/>
-        </w:rPr>
-        <w:t xml:space="preserve"> Student number S3884657. Born in Sydney but residing in Illinois Connor graduated high school in 2019 </w:t>
-      </w:r>
-      <w:r>
-        <w:rPr>
-          <w:rFonts w:ascii="Liberation Serif" w:hAnsi="Liberation Serif" w:cs="Liberation Serif"/>
-          <w:sz w:val="24"/>
-          <w:szCs w:val="24"/>
-        </w:rPr>
-        <w:t>while in America but decided to continue his studies in Australia, with two part time jobs he is often kept very busy and while in high school really enjoyed basketball, so currently hobby wise he watches the games he likes and is a fan of the Philadelphia</w:t>
-      </w:r>
-      <w:r>
-        <w:rPr>
-          <w:rFonts w:ascii="Liberation Serif" w:hAnsi="Liberation Serif" w:cs="Liberation Serif"/>
-          <w:sz w:val="24"/>
-          <w:szCs w:val="24"/>
-        </w:rPr>
-        <w:t xml:space="preserve"> 76ers. His   interest in IT started very young and that could be because both his parents are in the IT industry, but it mostly began when he started to play video games and he has little personal experience with IT practices. </w:t>
-      </w:r>
-    </w:p>
-    <w:p>
-      <w:pPr>
-        <w:pStyle w:val="PreformattedText"/>
-        <w:rPr>
-          <w:rFonts w:ascii="Liberation Serif" w:hAnsi="Liberation Serif" w:cs="Liberation Serif"/>
-          <w:sz w:val="24"/>
-          <w:szCs w:val="24"/>
-        </w:rPr>
-      </w:pPr>
-    </w:p>
-    <w:p>
-      <w:pPr>
-        <w:pStyle w:val="PreformattedText"/>
-        <w:rPr>
-          <w:rFonts w:ascii="Liberation Serif" w:hAnsi="Liberation Serif" w:cs="Liberation Serif"/>
-          <w:sz w:val="24"/>
-          <w:szCs w:val="24"/>
-        </w:rPr>
-      </w:pPr>
-    </w:p>
-    <w:p>
-      <w:pPr>
-        <w:pStyle w:val="PreformattedText"/>
-      </w:pPr>
-      <w:r>
-        <w:rPr>
-          <w:rFonts w:ascii="Liberation Serif" w:hAnsi="Liberation Serif" w:cs="Liberation Serif"/>
-          <w:sz w:val="24"/>
-          <w:szCs w:val="24"/>
-          <w:u w:val="single"/>
-        </w:rPr>
-        <w:t>Alex Joy:</w:t>
-      </w:r>
-      <w:r>
-        <w:rPr>
-          <w:rFonts w:ascii="Liberation Serif" w:hAnsi="Liberation Serif" w:cs="Liberation Serif"/>
-          <w:sz w:val="24"/>
-          <w:szCs w:val="24"/>
-        </w:rPr>
-        <w:t xml:space="preserve"> Student number </w:t>
-      </w:r>
-      <w:r>
-        <w:rPr>
-          <w:rFonts w:ascii="Liberation Serif" w:hAnsi="Liberation Serif" w:cs="Liberation Serif"/>
-          <w:sz w:val="24"/>
-          <w:szCs w:val="24"/>
-        </w:rPr>
-        <w:t>S</w:t>
-      </w:r>
-      <w:r>
-        <w:rPr>
-          <w:rFonts w:ascii="Liberation Serif" w:hAnsi="Liberation Serif" w:cs="Liberation Serif"/>
-          <w:sz w:val="24"/>
-          <w:szCs w:val="24"/>
-        </w:rPr>
-        <w:t xml:space="preserve">3883194. Age 19 and born in Kerala, a large state in India and moving from India to New Zealand and then from NZ to Australia. He and his family have a long running tradition of returning to India every two years as most of his family still live in India </w:t>
-      </w:r>
-      <w:r>
-        <w:rPr>
-          <w:rFonts w:ascii="Liberation Serif" w:hAnsi="Liberation Serif" w:cs="Liberation Serif"/>
-          <w:sz w:val="24"/>
-          <w:szCs w:val="24"/>
-        </w:rPr>
-        <w:t xml:space="preserve">and they absolutely adore hearing </w:t>
-      </w:r>
-      <w:r>
-        <w:rPr>
-          <w:rFonts w:ascii="Liberation Serif" w:hAnsi="Liberation Serif" w:cs="Liberation Serif"/>
-          <w:sz w:val="24"/>
-          <w:szCs w:val="24"/>
-        </w:rPr>
-        <w:t>all</w:t>
-      </w:r>
-      <w:r>
-        <w:rPr>
-          <w:rFonts w:ascii="Liberation Serif" w:hAnsi="Liberation Serif" w:cs="Liberation Serif"/>
-          <w:sz w:val="24"/>
-          <w:szCs w:val="24"/>
-        </w:rPr>
-        <w:t xml:space="preserve"> the different things about Australia. In high school he was the Tech captain and has worked on making full scale working models, his interests began in wanting to be a police officer, and later IT took his interest,</w:t>
-      </w:r>
-      <w:r>
-        <w:rPr>
-          <w:rFonts w:ascii="Liberation Serif" w:hAnsi="Liberation Serif" w:cs="Liberation Serif"/>
-          <w:sz w:val="24"/>
-          <w:szCs w:val="24"/>
-        </w:rPr>
-        <w:t xml:space="preserve"> but instead of trading one ship for another he has decided to work with both fields. Interest in IT began when he watched good Sci-Fi movies and shows like Star Trek, The Matrix and 2001 Space Odyssey and he has basic academic and practical skills in IT h</w:t>
-      </w:r>
-      <w:r>
-        <w:rPr>
-          <w:rFonts w:ascii="Liberation Serif" w:hAnsi="Liberation Serif" w:cs="Liberation Serif"/>
-          <w:sz w:val="24"/>
-          <w:szCs w:val="24"/>
-        </w:rPr>
-        <w:t>oping like many in this course to gain professional experience.</w:t>
-      </w:r>
-    </w:p>
-    <w:p>
-      <w:pPr>
-        <w:pStyle w:val="PreformattedText"/>
-        <w:rPr>
-          <w:rFonts w:ascii="Liberation Serif" w:hAnsi="Liberation Serif" w:cs="Liberation Serif"/>
-          <w:sz w:val="24"/>
-          <w:szCs w:val="24"/>
-        </w:rPr>
-      </w:pPr>
-    </w:p>
-    <w:p>
-      <w:pPr>
-        <w:pStyle w:val="PreformattedText"/>
-        <w:rPr>
-          <w:rFonts w:ascii="Liberation Serif" w:hAnsi="Liberation Serif" w:cs="Liberation Serif"/>
-          <w:sz w:val="24"/>
-          <w:szCs w:val="24"/>
-        </w:rPr>
-      </w:pPr>
-    </w:p>
-    <w:p>
-      <w:pPr>
-        <w:pStyle w:val="PreformattedText"/>
-      </w:pPr>
-      <w:r>
-        <w:rPr>
-          <w:rFonts w:ascii="Liberation Serif" w:hAnsi="Liberation Serif" w:cs="Liberation Serif"/>
-          <w:sz w:val="24"/>
-          <w:szCs w:val="24"/>
-        </w:rPr>
+        <w:t>Lachlan</w:t>
+      </w:r>
+    </w:p>
+    <w:p>
+      <w:pPr>
+        <w:pStyle w:val="PreformattedText"/>
+        <w:rPr>
+          <w:rFonts w:ascii="Liberation Serif" w:hAnsi="Liberation Serif" w:cs="Liberation Serif"/>
+          <w:sz w:val="24"/>
+          <w:szCs w:val="24"/>
+        </w:rPr>
+      </w:pPr>
+    </w:p>
+    <w:p>
+      <w:pPr>
+        <w:pStyle w:val="PreformattedText"/>
+      </w:pPr>
+      <w:r>
+        <w:rPr>
+          <w:rFonts w:ascii="Liberation Serif" w:hAnsi="Liberation Serif" w:cs="Liberation Serif"/>
+          <w:sz w:val="24"/>
+          <w:szCs w:val="24"/>
+        </w:rPr>
+        <w:lastRenderedPageBreak/>
         <w:t>=======================================================================</w:t>
       </w:r>
     </w:p>
@@ -606,8 +510,6 @@
     <w:p>
       <w:pPr>
         <w:pStyle w:val="PreformattedText"/>
-      </w:pPr>
-      <w:r>
         <w:rPr>
           <w:rFonts w:ascii="Liberation Serif" w:hAnsi="Liberation Serif" w:cs="Liberation Serif"/>
           <w:b/>
@@ -615,7 +517,41 @@
           <w:sz w:val="26"/>
           <w:szCs w:val="26"/>
         </w:rPr>
+      </w:pPr>
+      <w:r>
+        <w:rPr>
+          <w:rFonts w:ascii="Liberation Serif" w:hAnsi="Liberation Serif" w:cs="Liberation Serif"/>
+          <w:b/>
+          <w:bCs/>
+          <w:sz w:val="26"/>
+          <w:szCs w:val="26"/>
+        </w:rPr>
         <w:t>Team Personality Profiles:</w:t>
+      </w:r>
+    </w:p>
+    <w:p>
+      <w:pPr>
+        <w:pStyle w:val="PreformattedText"/>
+        <w:rPr>
+          <w:rFonts w:ascii="Liberation Serif" w:hAnsi="Liberation Serif" w:cs="Liberation Serif"/>
+          <w:b/>
+          <w:bCs/>
+          <w:sz w:val="26"/>
+          <w:szCs w:val="26"/>
+        </w:rPr>
+      </w:pPr>
+    </w:p>
+    <w:p>
+      <w:pPr>
+        <w:pStyle w:val="PreformattedText"/>
+      </w:pPr>
+      <w:r>
+        <w:rPr>
+          <w:rFonts w:ascii="Liberation Serif" w:hAnsi="Liberation Serif" w:cs="Liberation Serif"/>
+          <w:sz w:val="26"/>
+          <w:szCs w:val="26"/>
+        </w:rPr>
+        <w:t>As a team we have all worked well together based primarily on our Myer Briggs tests, below will be some tables, some of the Myer Briggs test and some of the learning types, due to each persons original reports focusing on what they found the most interesting.</w:t>
       </w:r>
     </w:p>
     <w:p>
@@ -964,15 +900,7 @@
           <w:sz w:val="26"/>
           <w:szCs w:val="26"/>
         </w:rPr>
-        <w:t xml:space="preserve"> and his strategy is constant improvement. Though based on his results in the percentages Nicholas sometimes sees his need for constant improvement erratic and sometimes it holds him back, requiring lots of </w:t>
-      </w:r>
-      <w:r>
-        <w:rPr>
-          <w:rFonts w:ascii="Liberation Serif" w:hAnsi="Liberation Serif" w:cs="Liberation Serif"/>
-          <w:sz w:val="26"/>
-          <w:szCs w:val="26"/>
-        </w:rPr>
-        <w:t>grounding as he works. His balanced statistics do lend him plenty of personable qualities that allow him to as his role suggest play diplomat if it is going to move things ahead and keep thing on track and at a steady growth.</w:t>
+        <w:t xml:space="preserve"> and his strategy is constant improvement. Though based on his results in the percentages Nicholas sometimes sees his need for constant improvement erratic and sometimes it holds him back, requiring lots of grounding as he works. His balanced statistics do lend him plenty of personable qualities that allow him to as his role suggest play diplomat if it is going to move things ahead and keep thing on track and at a steady growth.</w:t>
       </w:r>
     </w:p>
     <w:p>
@@ -1007,15 +935,7 @@
           <w:sz w:val="26"/>
           <w:szCs w:val="26"/>
         </w:rPr>
-        <w:t xml:space="preserve"> INTP-T/Turbulent Logi</w:t>
-      </w:r>
-      <w:r>
-        <w:rPr>
-          <w:rFonts w:ascii="Liberation Serif" w:hAnsi="Liberation Serif" w:cs="Liberation Serif"/>
-          <w:sz w:val="26"/>
-          <w:szCs w:val="26"/>
-        </w:rPr>
-        <w:t>cian. Andrew is listed as Turbulent logician with the role of analyst and the strategy of constant improvement. The table below shows his results a little clearer.</w:t>
+        <w:t xml:space="preserve"> INTP-T/Turbulent Logician. Andrew is listed as Turbulent logician with the role of analyst and the strategy of constant improvement. The table below shows his results a little clearer.</w:t>
       </w:r>
     </w:p>
     <w:tbl>
@@ -1235,23 +1155,7 @@
           <w:sz w:val="26"/>
           <w:szCs w:val="26"/>
         </w:rPr>
-        <w:t xml:space="preserve">These </w:t>
-      </w:r>
-      <w:r>
-        <w:rPr>
-          <w:rFonts w:ascii="Liberation Serif" w:hAnsi="Liberation Serif" w:cs="Liberation Serif"/>
-          <w:sz w:val="26"/>
-          <w:szCs w:val="26"/>
-        </w:rPr>
-        <w:t>results didn't surprise him all that much according to his personal report, he does consider himself to be rather shy and find it rather difficult to work in group settings however he has shown time and again he is a team player and will do his best to mak</w:t>
-      </w:r>
-      <w:r>
-        <w:rPr>
-          <w:rFonts w:ascii="Liberation Serif" w:hAnsi="Liberation Serif" w:cs="Liberation Serif"/>
-          <w:sz w:val="26"/>
-          <w:szCs w:val="26"/>
-        </w:rPr>
-        <w:t xml:space="preserve">e sure that he and the group are on task and on </w:t>
+        <w:t xml:space="preserve">These results didn't surprise him all that much according to his personal report, he does consider himself to be rather shy and find it rather difficult to work in group settings however he has shown time and again he is a team player and will do his best to make sure that he and the group are on task and on </w:t>
       </w:r>
       <w:r>
         <w:rPr>
@@ -1276,8 +1180,220 @@
       <w:pPr>
         <w:pStyle w:val="PreformattedText"/>
         <w:rPr>
+          <w:rFonts w:ascii="Liberation Serif" w:hAnsi="Liberation Serif" w:cs="Liberation Serif"/>
+          <w:sz w:val="26"/>
+          <w:szCs w:val="26"/>
+        </w:rPr>
+      </w:pPr>
+      <w:r>
+        <w:rPr>
+          <w:rFonts w:ascii="Liberation Serif" w:hAnsi="Liberation Serif" w:cs="Liberation Serif"/>
+          <w:sz w:val="26"/>
+          <w:szCs w:val="26"/>
           <w:u w:val="single"/>
         </w:rPr>
+        <w:t>Tyson:</w:t>
+      </w:r>
+      <w:r>
+        <w:rPr>
+          <w:rFonts w:ascii="Liberation Serif" w:hAnsi="Liberation Serif" w:cs="Liberation Serif"/>
+          <w:sz w:val="26"/>
+          <w:szCs w:val="26"/>
+        </w:rPr>
+        <w:t xml:space="preserve"> Tyson found that his main personality type is ENFJ or Protagonist, whilst Andrew and Nicholas provided their major traits Tyson had provided a creativity and learning style test.</w:t>
+      </w:r>
+    </w:p>
+    <w:tbl>
+      <w:tblPr>
+        <w:tblStyle w:val="TableGrid"/>
+        <w:tblW w:w="0" w:type="auto"/>
+        <w:tblLook w:val="04A0" w:firstRow="1" w:lastRow="0" w:firstColumn="1" w:lastColumn="0" w:noHBand="0" w:noVBand="1"/>
+      </w:tblPr>
+      <w:tblGrid>
+        <w:gridCol w:w="2376"/>
+        <w:gridCol w:w="1134"/>
+      </w:tblGrid>
+      <w:tr>
+        <w:tc>
+          <w:tcPr>
+            <w:tcW w:w="2376" w:type="dxa"/>
+          </w:tcPr>
+          <w:p>
+            <w:pPr>
+              <w:pStyle w:val="PreformattedText"/>
+              <w:rPr>
+                <w:rFonts w:ascii="Liberation Serif" w:hAnsi="Liberation Serif" w:cs="Liberation Serif"/>
+                <w:sz w:val="26"/>
+                <w:szCs w:val="26"/>
+              </w:rPr>
+            </w:pPr>
+            <w:r>
+              <w:rPr>
+                <w:rFonts w:ascii="Liberation Serif" w:hAnsi="Liberation Serif" w:cs="Liberation Serif"/>
+                <w:sz w:val="26"/>
+                <w:szCs w:val="26"/>
+              </w:rPr>
+              <w:t xml:space="preserve">Auditory </w:t>
+            </w:r>
+          </w:p>
+        </w:tc>
+        <w:tc>
+          <w:tcPr>
+            <w:tcW w:w="1134" w:type="dxa"/>
+          </w:tcPr>
+          <w:p>
+            <w:pPr>
+              <w:pStyle w:val="PreformattedText"/>
+              <w:rPr>
+                <w:rFonts w:ascii="Liberation Serif" w:hAnsi="Liberation Serif" w:cs="Liberation Serif"/>
+                <w:sz w:val="26"/>
+                <w:szCs w:val="26"/>
+              </w:rPr>
+            </w:pPr>
+            <w:r>
+              <w:rPr>
+                <w:rFonts w:ascii="Liberation Serif" w:hAnsi="Liberation Serif" w:cs="Liberation Serif"/>
+                <w:sz w:val="26"/>
+                <w:szCs w:val="26"/>
+              </w:rPr>
+              <w:t>35%</w:t>
+            </w:r>
+          </w:p>
+        </w:tc>
+      </w:tr>
+      <w:tr>
+        <w:tc>
+          <w:tcPr>
+            <w:tcW w:w="2376" w:type="dxa"/>
+          </w:tcPr>
+          <w:p>
+            <w:pPr>
+              <w:pStyle w:val="PreformattedText"/>
+              <w:rPr>
+                <w:rFonts w:ascii="Liberation Serif" w:hAnsi="Liberation Serif" w:cs="Liberation Serif"/>
+                <w:sz w:val="26"/>
+                <w:szCs w:val="26"/>
+              </w:rPr>
+            </w:pPr>
+            <w:r>
+              <w:rPr>
+                <w:rFonts w:ascii="Liberation Serif" w:hAnsi="Liberation Serif" w:cs="Liberation Serif"/>
+                <w:sz w:val="26"/>
+                <w:szCs w:val="26"/>
+              </w:rPr>
+              <w:t>visual</w:t>
+            </w:r>
+          </w:p>
+        </w:tc>
+        <w:tc>
+          <w:tcPr>
+            <w:tcW w:w="1134" w:type="dxa"/>
+          </w:tcPr>
+          <w:p>
+            <w:pPr>
+              <w:pStyle w:val="PreformattedText"/>
+              <w:rPr>
+                <w:rFonts w:ascii="Liberation Serif" w:hAnsi="Liberation Serif" w:cs="Liberation Serif"/>
+                <w:sz w:val="26"/>
+                <w:szCs w:val="26"/>
+              </w:rPr>
+            </w:pPr>
+            <w:r>
+              <w:rPr>
+                <w:rFonts w:ascii="Liberation Serif" w:hAnsi="Liberation Serif" w:cs="Liberation Serif"/>
+                <w:sz w:val="26"/>
+                <w:szCs w:val="26"/>
+              </w:rPr>
+              <w:t>25%</w:t>
+            </w:r>
+          </w:p>
+        </w:tc>
+      </w:tr>
+      <w:tr>
+        <w:tc>
+          <w:tcPr>
+            <w:tcW w:w="2376" w:type="dxa"/>
+          </w:tcPr>
+          <w:p>
+            <w:pPr>
+              <w:pStyle w:val="PreformattedText"/>
+              <w:rPr>
+                <w:rFonts w:ascii="Liberation Serif" w:hAnsi="Liberation Serif" w:cs="Liberation Serif"/>
+                <w:sz w:val="26"/>
+                <w:szCs w:val="26"/>
+              </w:rPr>
+            </w:pPr>
+            <w:r>
+              <w:rPr>
+                <w:rFonts w:ascii="Liberation Serif" w:hAnsi="Liberation Serif" w:cs="Liberation Serif"/>
+                <w:sz w:val="26"/>
+                <w:szCs w:val="26"/>
+              </w:rPr>
+              <w:t>Tactile</w:t>
+            </w:r>
+          </w:p>
+        </w:tc>
+        <w:tc>
+          <w:tcPr>
+            <w:tcW w:w="1134" w:type="dxa"/>
+          </w:tcPr>
+          <w:p>
+            <w:pPr>
+              <w:pStyle w:val="PreformattedText"/>
+              <w:rPr>
+                <w:rFonts w:ascii="Liberation Serif" w:hAnsi="Liberation Serif" w:cs="Liberation Serif"/>
+                <w:sz w:val="26"/>
+                <w:szCs w:val="26"/>
+              </w:rPr>
+            </w:pPr>
+            <w:r>
+              <w:rPr>
+                <w:rFonts w:ascii="Liberation Serif" w:hAnsi="Liberation Serif" w:cs="Liberation Serif"/>
+                <w:sz w:val="26"/>
+                <w:szCs w:val="26"/>
+              </w:rPr>
+              <w:t>40%</w:t>
+            </w:r>
+          </w:p>
+        </w:tc>
+      </w:tr>
+    </w:tbl>
+    <w:p>
+      <w:pPr>
+        <w:pStyle w:val="PreformattedText"/>
+        <w:rPr>
+          <w:rFonts w:ascii="Liberation Serif" w:hAnsi="Liberation Serif" w:cs="Liberation Serif"/>
+          <w:sz w:val="26"/>
+          <w:szCs w:val="26"/>
+        </w:rPr>
+      </w:pPr>
+      <w:r>
+        <w:rPr>
+          <w:rFonts w:ascii="Liberation Serif" w:hAnsi="Liberation Serif" w:cs="Liberation Serif"/>
+          <w:sz w:val="26"/>
+          <w:szCs w:val="26"/>
+        </w:rPr>
+        <w:t>Primarily Tyson is a Tactile learner, while he found the results interesting, he also firmly believes that the test can be more based around how someone feels in the moments of taking any of these tests and that they are not a definitive guide to someone’s journey in life or study.</w:t>
+      </w:r>
+    </w:p>
+    <w:p>
+      <w:pPr>
+        <w:pStyle w:val="PreformattedText"/>
+        <w:rPr>
+          <w:rFonts w:ascii="Liberation Serif" w:hAnsi="Liberation Serif" w:cs="Liberation Serif"/>
+          <w:sz w:val="26"/>
+          <w:szCs w:val="26"/>
+        </w:rPr>
+      </w:pPr>
+    </w:p>
+    <w:p>
+      <w:pPr>
+        <w:pStyle w:val="PreformattedText"/>
+        <w:rPr>
+          <w:rFonts w:ascii="Liberation Serif" w:hAnsi="Liberation Serif" w:cs="Liberation Serif"/>
+          <w:sz w:val="26"/>
+          <w:szCs w:val="26"/>
+        </w:rPr>
       </w:pPr>
       <w:r>
         <w:rPr>
@@ -1286,53 +1402,625 @@
           <w:szCs w:val="26"/>
           <w:u w:val="single"/>
         </w:rPr>
-        <w:t>Tyson:</w:t>
-      </w:r>
-    </w:p>
-    <w:p>
-      <w:pPr>
-        <w:pStyle w:val="PreformattedText"/>
-        <w:rPr>
-          <w:rFonts w:ascii="Liberation Serif" w:hAnsi="Liberation Serif" w:cs="Liberation Serif"/>
-          <w:sz w:val="26"/>
-          <w:szCs w:val="26"/>
-        </w:rPr>
-      </w:pPr>
-    </w:p>
-    <w:p>
-      <w:pPr>
-        <w:pStyle w:val="PreformattedText"/>
-        <w:rPr>
+        <w:t>Connor:</w:t>
+      </w:r>
+      <w:r>
+        <w:rPr>
+          <w:rFonts w:ascii="Liberation Serif" w:hAnsi="Liberation Serif" w:cs="Liberation Serif"/>
+          <w:sz w:val="26"/>
+          <w:szCs w:val="26"/>
+        </w:rPr>
+        <w:t xml:space="preserve"> Connor’s Myer Briggs test pinned him as INTP-T or Logician, however that wasn’t the test that stood out completely for him, he took “The Big 5” test which similar to Myer Briggs, gave five statistics to who Connor is a person.</w:t>
+      </w:r>
+    </w:p>
+    <w:p>
+      <w:pPr>
+        <w:pStyle w:val="PreformattedText"/>
+        <w:rPr>
+          <w:rFonts w:ascii="Liberation Serif" w:hAnsi="Liberation Serif" w:cs="Liberation Serif"/>
+          <w:sz w:val="26"/>
+          <w:szCs w:val="26"/>
+        </w:rPr>
+      </w:pPr>
+    </w:p>
+    <w:tbl>
+      <w:tblPr>
+        <w:tblStyle w:val="TableGrid"/>
+        <w:tblW w:w="0" w:type="auto"/>
+        <w:tblLook w:val="04A0" w:firstRow="1" w:lastRow="0" w:firstColumn="1" w:lastColumn="0" w:noHBand="0" w:noVBand="1"/>
+      </w:tblPr>
+      <w:tblGrid>
+        <w:gridCol w:w="2376"/>
+        <w:gridCol w:w="1134"/>
+      </w:tblGrid>
+      <w:tr>
+        <w:tc>
+          <w:tcPr>
+            <w:tcW w:w="2376" w:type="dxa"/>
+          </w:tcPr>
+          <w:p>
+            <w:pPr>
+              <w:pStyle w:val="PreformattedText"/>
+              <w:rPr>
+                <w:rFonts w:ascii="Liberation Serif" w:hAnsi="Liberation Serif" w:cs="Liberation Serif"/>
+                <w:sz w:val="26"/>
+                <w:szCs w:val="26"/>
+              </w:rPr>
+            </w:pPr>
+            <w:r>
+              <w:rPr>
+                <w:rFonts w:ascii="Liberation Serif" w:hAnsi="Liberation Serif" w:cs="Liberation Serif"/>
+                <w:sz w:val="26"/>
+                <w:szCs w:val="26"/>
+              </w:rPr>
+              <w:t>Openness</w:t>
+            </w:r>
+          </w:p>
+        </w:tc>
+        <w:tc>
+          <w:tcPr>
+            <w:tcW w:w="1134" w:type="dxa"/>
+          </w:tcPr>
+          <w:p>
+            <w:pPr>
+              <w:pStyle w:val="PreformattedText"/>
+              <w:rPr>
+                <w:rFonts w:ascii="Liberation Serif" w:hAnsi="Liberation Serif" w:cs="Liberation Serif"/>
+                <w:sz w:val="26"/>
+                <w:szCs w:val="26"/>
+              </w:rPr>
+            </w:pPr>
+            <w:r>
+              <w:rPr>
+                <w:rFonts w:ascii="Liberation Serif" w:hAnsi="Liberation Serif" w:cs="Liberation Serif"/>
+                <w:sz w:val="26"/>
+                <w:szCs w:val="26"/>
+              </w:rPr>
+              <w:t>92%</w:t>
+            </w:r>
+          </w:p>
+        </w:tc>
+      </w:tr>
+      <w:tr>
+        <w:tc>
+          <w:tcPr>
+            <w:tcW w:w="2376" w:type="dxa"/>
+          </w:tcPr>
+          <w:p>
+            <w:pPr>
+              <w:pStyle w:val="PreformattedText"/>
+              <w:rPr>
+                <w:rFonts w:ascii="Liberation Serif" w:hAnsi="Liberation Serif" w:cs="Liberation Serif"/>
+                <w:sz w:val="26"/>
+                <w:szCs w:val="26"/>
+              </w:rPr>
+            </w:pPr>
+            <w:r>
+              <w:rPr>
+                <w:rFonts w:ascii="Liberation Serif" w:hAnsi="Liberation Serif" w:cs="Liberation Serif"/>
+                <w:sz w:val="26"/>
+                <w:szCs w:val="26"/>
+              </w:rPr>
+              <w:t xml:space="preserve">Conscientiousness </w:t>
+            </w:r>
+          </w:p>
+        </w:tc>
+        <w:tc>
+          <w:tcPr>
+            <w:tcW w:w="1134" w:type="dxa"/>
+          </w:tcPr>
+          <w:p>
+            <w:pPr>
+              <w:pStyle w:val="PreformattedText"/>
+              <w:rPr>
+                <w:rFonts w:ascii="Liberation Serif" w:hAnsi="Liberation Serif" w:cs="Liberation Serif"/>
+                <w:sz w:val="26"/>
+                <w:szCs w:val="26"/>
+              </w:rPr>
+            </w:pPr>
+            <w:r>
+              <w:rPr>
+                <w:rFonts w:ascii="Liberation Serif" w:hAnsi="Liberation Serif" w:cs="Liberation Serif"/>
+                <w:sz w:val="26"/>
+                <w:szCs w:val="26"/>
+              </w:rPr>
+              <w:t>48%</w:t>
+            </w:r>
+          </w:p>
+        </w:tc>
+      </w:tr>
+      <w:tr>
+        <w:tc>
+          <w:tcPr>
+            <w:tcW w:w="2376" w:type="dxa"/>
+          </w:tcPr>
+          <w:p>
+            <w:pPr>
+              <w:pStyle w:val="PreformattedText"/>
+              <w:rPr>
+                <w:rFonts w:ascii="Liberation Serif" w:hAnsi="Liberation Serif" w:cs="Liberation Serif"/>
+                <w:sz w:val="26"/>
+                <w:szCs w:val="26"/>
+              </w:rPr>
+            </w:pPr>
+            <w:r>
+              <w:rPr>
+                <w:rFonts w:ascii="Liberation Serif" w:hAnsi="Liberation Serif" w:cs="Liberation Serif"/>
+                <w:sz w:val="26"/>
+                <w:szCs w:val="26"/>
+              </w:rPr>
+              <w:t>Extraversion</w:t>
+            </w:r>
+          </w:p>
+        </w:tc>
+        <w:tc>
+          <w:tcPr>
+            <w:tcW w:w="1134" w:type="dxa"/>
+          </w:tcPr>
+          <w:p>
+            <w:pPr>
+              <w:pStyle w:val="PreformattedText"/>
+              <w:rPr>
+                <w:rFonts w:ascii="Liberation Serif" w:hAnsi="Liberation Serif" w:cs="Liberation Serif"/>
+                <w:sz w:val="26"/>
+                <w:szCs w:val="26"/>
+              </w:rPr>
+            </w:pPr>
+            <w:r>
+              <w:rPr>
+                <w:rFonts w:ascii="Liberation Serif" w:hAnsi="Liberation Serif" w:cs="Liberation Serif"/>
+                <w:sz w:val="26"/>
+                <w:szCs w:val="26"/>
+              </w:rPr>
+              <w:t>44%</w:t>
+            </w:r>
+          </w:p>
+        </w:tc>
+      </w:tr>
+      <w:tr>
+        <w:tc>
+          <w:tcPr>
+            <w:tcW w:w="2376" w:type="dxa"/>
+          </w:tcPr>
+          <w:p>
+            <w:pPr>
+              <w:pStyle w:val="PreformattedText"/>
+              <w:rPr>
+                <w:rFonts w:ascii="Liberation Serif" w:hAnsi="Liberation Serif" w:cs="Liberation Serif"/>
+                <w:sz w:val="26"/>
+                <w:szCs w:val="26"/>
+              </w:rPr>
+            </w:pPr>
+            <w:r>
+              <w:rPr>
+                <w:rFonts w:ascii="Liberation Serif" w:hAnsi="Liberation Serif" w:cs="Liberation Serif"/>
+                <w:sz w:val="26"/>
+                <w:szCs w:val="26"/>
+              </w:rPr>
+              <w:t xml:space="preserve">Agreeableness </w:t>
+            </w:r>
+          </w:p>
+        </w:tc>
+        <w:tc>
+          <w:tcPr>
+            <w:tcW w:w="1134" w:type="dxa"/>
+          </w:tcPr>
+          <w:p>
+            <w:pPr>
+              <w:pStyle w:val="PreformattedText"/>
+              <w:rPr>
+                <w:rFonts w:ascii="Liberation Serif" w:hAnsi="Liberation Serif" w:cs="Liberation Serif"/>
+                <w:sz w:val="26"/>
+                <w:szCs w:val="26"/>
+              </w:rPr>
+            </w:pPr>
+            <w:r>
+              <w:rPr>
+                <w:rFonts w:ascii="Liberation Serif" w:hAnsi="Liberation Serif" w:cs="Liberation Serif"/>
+                <w:sz w:val="26"/>
+                <w:szCs w:val="26"/>
+              </w:rPr>
+              <w:t>58%</w:t>
+            </w:r>
+          </w:p>
+        </w:tc>
+      </w:tr>
+      <w:tr>
+        <w:tc>
+          <w:tcPr>
+            <w:tcW w:w="2376" w:type="dxa"/>
+          </w:tcPr>
+          <w:p>
+            <w:pPr>
+              <w:pStyle w:val="PreformattedText"/>
+              <w:rPr>
+                <w:rFonts w:ascii="Liberation Serif" w:hAnsi="Liberation Serif" w:cs="Liberation Serif"/>
+                <w:sz w:val="26"/>
+                <w:szCs w:val="26"/>
+              </w:rPr>
+            </w:pPr>
+            <w:r>
+              <w:rPr>
+                <w:rFonts w:ascii="Liberation Serif" w:hAnsi="Liberation Serif" w:cs="Liberation Serif"/>
+                <w:sz w:val="26"/>
+                <w:szCs w:val="26"/>
+              </w:rPr>
+              <w:t>Natural Reactions</w:t>
+            </w:r>
+          </w:p>
+        </w:tc>
+        <w:tc>
+          <w:tcPr>
+            <w:tcW w:w="1134" w:type="dxa"/>
+          </w:tcPr>
+          <w:p>
+            <w:pPr>
+              <w:pStyle w:val="PreformattedText"/>
+              <w:rPr>
+                <w:rFonts w:ascii="Liberation Serif" w:hAnsi="Liberation Serif" w:cs="Liberation Serif"/>
+                <w:sz w:val="26"/>
+                <w:szCs w:val="26"/>
+              </w:rPr>
+            </w:pPr>
+            <w:r>
+              <w:rPr>
+                <w:rFonts w:ascii="Liberation Serif" w:hAnsi="Liberation Serif" w:cs="Liberation Serif"/>
+                <w:sz w:val="26"/>
+                <w:szCs w:val="26"/>
+              </w:rPr>
+              <w:t>79%</w:t>
+            </w:r>
+          </w:p>
+        </w:tc>
+      </w:tr>
+    </w:tbl>
+    <w:p>
+      <w:pPr>
+        <w:pStyle w:val="PreformattedText"/>
+        <w:rPr>
+          <w:rFonts w:ascii="Liberation Serif" w:hAnsi="Liberation Serif" w:cs="Liberation Serif"/>
+          <w:sz w:val="26"/>
+          <w:szCs w:val="26"/>
+        </w:rPr>
+      </w:pPr>
+      <w:r>
+        <w:rPr>
+          <w:rFonts w:ascii="Liberation Serif" w:hAnsi="Liberation Serif" w:cs="Liberation Serif"/>
+          <w:sz w:val="26"/>
+          <w:szCs w:val="26"/>
+        </w:rPr>
+        <w:t>He agrees with the results he is someone constantly thinking of new ideas and different approaches to them and that he learns mostly by action and doing, he is generally creative and organised and while he feels he can stress of small details while under pressure he can always find a way to centre and calm himself.</w:t>
+      </w:r>
+    </w:p>
+    <w:p>
+      <w:pPr>
+        <w:pStyle w:val="PreformattedText"/>
+        <w:rPr>
+          <w:rFonts w:ascii="Liberation Serif" w:hAnsi="Liberation Serif" w:cs="Liberation Serif"/>
+          <w:sz w:val="26"/>
+          <w:szCs w:val="26"/>
+        </w:rPr>
+      </w:pPr>
+    </w:p>
+    <w:p>
+      <w:pPr>
+        <w:pStyle w:val="PreformattedText"/>
+        <w:rPr>
+          <w:rFonts w:ascii="Liberation Serif" w:hAnsi="Liberation Serif" w:cs="Liberation Serif"/>
+          <w:sz w:val="26"/>
+          <w:szCs w:val="26"/>
+        </w:rPr>
+      </w:pPr>
+      <w:r>
+        <w:rPr>
+          <w:rFonts w:ascii="Liberation Serif" w:hAnsi="Liberation Serif" w:cs="Liberation Serif"/>
+          <w:sz w:val="26"/>
+          <w:szCs w:val="26"/>
           <w:u w:val="single"/>
         </w:rPr>
-      </w:pPr>
-      <w:r>
+        <w:t>Alex:</w:t>
+      </w:r>
+      <w:r>
+        <w:rPr>
+          <w:rFonts w:ascii="Liberation Serif" w:hAnsi="Liberation Serif" w:cs="Liberation Serif"/>
+          <w:sz w:val="26"/>
+          <w:szCs w:val="26"/>
+        </w:rPr>
+        <w:t xml:space="preserve"> ENFJ-T/protagonist Turbulent. Alex while I could not find what his role and learning strategy is he approaches according to the Myer Briggs test his results were as clear as the rest.</w:t>
+      </w:r>
+    </w:p>
+    <w:tbl>
+      <w:tblPr>
+        <w:tblStyle w:val="TableGrid"/>
+        <w:tblW w:w="0" w:type="auto"/>
+        <w:tblLook w:val="04A0" w:firstRow="1" w:lastRow="0" w:firstColumn="1" w:lastColumn="0" w:noHBand="0" w:noVBand="1"/>
+      </w:tblPr>
+      <w:tblGrid>
+        <w:gridCol w:w="2376"/>
+        <w:gridCol w:w="1134"/>
+      </w:tblGrid>
+      <w:tr>
+        <w:tc>
+          <w:tcPr>
+            <w:tcW w:w="2376" w:type="dxa"/>
+          </w:tcPr>
+          <w:p>
+            <w:pPr>
+              <w:pStyle w:val="PreformattedText"/>
+              <w:rPr>
+                <w:rFonts w:ascii="Liberation Serif" w:hAnsi="Liberation Serif" w:cs="Liberation Serif"/>
+                <w:sz w:val="26"/>
+                <w:szCs w:val="26"/>
+              </w:rPr>
+            </w:pPr>
+            <w:r>
+              <w:rPr>
+                <w:rFonts w:ascii="Liberation Serif" w:hAnsi="Liberation Serif" w:cs="Liberation Serif"/>
+                <w:sz w:val="26"/>
+                <w:szCs w:val="26"/>
+              </w:rPr>
+              <w:t>Extraverted</w:t>
+            </w:r>
+          </w:p>
+        </w:tc>
+        <w:tc>
+          <w:tcPr>
+            <w:tcW w:w="1134" w:type="dxa"/>
+          </w:tcPr>
+          <w:p>
+            <w:pPr>
+              <w:pStyle w:val="PreformattedText"/>
+              <w:rPr>
+                <w:rFonts w:ascii="Liberation Serif" w:hAnsi="Liberation Serif" w:cs="Liberation Serif"/>
+                <w:sz w:val="26"/>
+                <w:szCs w:val="26"/>
+              </w:rPr>
+            </w:pPr>
+            <w:r>
+              <w:rPr>
+                <w:rFonts w:ascii="Liberation Serif" w:hAnsi="Liberation Serif" w:cs="Liberation Serif"/>
+                <w:sz w:val="26"/>
+                <w:szCs w:val="26"/>
+              </w:rPr>
+              <w:t>60%</w:t>
+            </w:r>
+          </w:p>
+        </w:tc>
+      </w:tr>
+      <w:tr>
+        <w:tc>
+          <w:tcPr>
+            <w:tcW w:w="2376" w:type="dxa"/>
+          </w:tcPr>
+          <w:p>
+            <w:pPr>
+              <w:pStyle w:val="PreformattedText"/>
+              <w:rPr>
+                <w:rFonts w:ascii="Liberation Serif" w:hAnsi="Liberation Serif" w:cs="Liberation Serif"/>
+                <w:sz w:val="26"/>
+                <w:szCs w:val="26"/>
+              </w:rPr>
+            </w:pPr>
+            <w:r>
+              <w:rPr>
+                <w:rFonts w:ascii="Liberation Serif" w:hAnsi="Liberation Serif" w:cs="Liberation Serif"/>
+                <w:sz w:val="26"/>
+                <w:szCs w:val="26"/>
+              </w:rPr>
+              <w:t>Intuitive</w:t>
+            </w:r>
+          </w:p>
+        </w:tc>
+        <w:tc>
+          <w:tcPr>
+            <w:tcW w:w="1134" w:type="dxa"/>
+          </w:tcPr>
+          <w:p>
+            <w:pPr>
+              <w:pStyle w:val="PreformattedText"/>
+              <w:rPr>
+                <w:rFonts w:ascii="Liberation Serif" w:hAnsi="Liberation Serif" w:cs="Liberation Serif"/>
+                <w:sz w:val="26"/>
+                <w:szCs w:val="26"/>
+              </w:rPr>
+            </w:pPr>
+            <w:r>
+              <w:rPr>
+                <w:rFonts w:ascii="Liberation Serif" w:hAnsi="Liberation Serif" w:cs="Liberation Serif"/>
+                <w:sz w:val="26"/>
+                <w:szCs w:val="26"/>
+              </w:rPr>
+              <w:t>76%</w:t>
+            </w:r>
+          </w:p>
+        </w:tc>
+      </w:tr>
+      <w:tr>
+        <w:tc>
+          <w:tcPr>
+            <w:tcW w:w="2376" w:type="dxa"/>
+          </w:tcPr>
+          <w:p>
+            <w:pPr>
+              <w:pStyle w:val="PreformattedText"/>
+              <w:rPr>
+                <w:rFonts w:ascii="Liberation Serif" w:hAnsi="Liberation Serif" w:cs="Liberation Serif"/>
+                <w:sz w:val="26"/>
+                <w:szCs w:val="26"/>
+              </w:rPr>
+            </w:pPr>
+            <w:r>
+              <w:rPr>
+                <w:rFonts w:ascii="Liberation Serif" w:hAnsi="Liberation Serif" w:cs="Liberation Serif"/>
+                <w:sz w:val="26"/>
+                <w:szCs w:val="26"/>
+              </w:rPr>
+              <w:t>Feeling</w:t>
+            </w:r>
+          </w:p>
+        </w:tc>
+        <w:tc>
+          <w:tcPr>
+            <w:tcW w:w="1134" w:type="dxa"/>
+          </w:tcPr>
+          <w:p>
+            <w:pPr>
+              <w:pStyle w:val="PreformattedText"/>
+              <w:rPr>
+                <w:rFonts w:ascii="Liberation Serif" w:hAnsi="Liberation Serif" w:cs="Liberation Serif"/>
+                <w:sz w:val="26"/>
+                <w:szCs w:val="26"/>
+              </w:rPr>
+            </w:pPr>
+            <w:r>
+              <w:rPr>
+                <w:rFonts w:ascii="Liberation Serif" w:hAnsi="Liberation Serif" w:cs="Liberation Serif"/>
+                <w:sz w:val="26"/>
+                <w:szCs w:val="26"/>
+              </w:rPr>
+              <w:t>63%</w:t>
+            </w:r>
+          </w:p>
+        </w:tc>
+      </w:tr>
+      <w:tr>
+        <w:tc>
+          <w:tcPr>
+            <w:tcW w:w="2376" w:type="dxa"/>
+          </w:tcPr>
+          <w:p>
+            <w:pPr>
+              <w:pStyle w:val="PreformattedText"/>
+              <w:rPr>
+                <w:rFonts w:ascii="Liberation Serif" w:hAnsi="Liberation Serif" w:cs="Liberation Serif"/>
+                <w:sz w:val="26"/>
+                <w:szCs w:val="26"/>
+              </w:rPr>
+            </w:pPr>
+            <w:r>
+              <w:rPr>
+                <w:rFonts w:ascii="Liberation Serif" w:hAnsi="Liberation Serif" w:cs="Liberation Serif"/>
+                <w:sz w:val="26"/>
+                <w:szCs w:val="26"/>
+              </w:rPr>
+              <w:t>Judging</w:t>
+            </w:r>
+          </w:p>
+        </w:tc>
+        <w:tc>
+          <w:tcPr>
+            <w:tcW w:w="1134" w:type="dxa"/>
+          </w:tcPr>
+          <w:p>
+            <w:pPr>
+              <w:pStyle w:val="PreformattedText"/>
+              <w:rPr>
+                <w:rFonts w:ascii="Liberation Serif" w:hAnsi="Liberation Serif" w:cs="Liberation Serif"/>
+                <w:sz w:val="26"/>
+                <w:szCs w:val="26"/>
+              </w:rPr>
+            </w:pPr>
+            <w:r>
+              <w:rPr>
+                <w:rFonts w:ascii="Liberation Serif" w:hAnsi="Liberation Serif" w:cs="Liberation Serif"/>
+                <w:sz w:val="26"/>
+                <w:szCs w:val="26"/>
+              </w:rPr>
+              <w:t>69%</w:t>
+            </w:r>
+          </w:p>
+        </w:tc>
+      </w:tr>
+      <w:tr>
+        <w:tc>
+          <w:tcPr>
+            <w:tcW w:w="2376" w:type="dxa"/>
+          </w:tcPr>
+          <w:p>
+            <w:pPr>
+              <w:pStyle w:val="PreformattedText"/>
+              <w:rPr>
+                <w:rFonts w:ascii="Liberation Serif" w:hAnsi="Liberation Serif" w:cs="Liberation Serif"/>
+                <w:sz w:val="26"/>
+                <w:szCs w:val="26"/>
+              </w:rPr>
+            </w:pPr>
+            <w:r>
+              <w:rPr>
+                <w:rFonts w:ascii="Liberation Serif" w:hAnsi="Liberation Serif" w:cs="Liberation Serif"/>
+                <w:sz w:val="26"/>
+                <w:szCs w:val="26"/>
+              </w:rPr>
+              <w:t>Turbulent</w:t>
+            </w:r>
+          </w:p>
+        </w:tc>
+        <w:tc>
+          <w:tcPr>
+            <w:tcW w:w="1134" w:type="dxa"/>
+          </w:tcPr>
+          <w:p>
+            <w:pPr>
+              <w:pStyle w:val="PreformattedText"/>
+              <w:rPr>
+                <w:rFonts w:ascii="Liberation Serif" w:hAnsi="Liberation Serif" w:cs="Liberation Serif"/>
+                <w:sz w:val="26"/>
+                <w:szCs w:val="26"/>
+              </w:rPr>
+            </w:pPr>
+            <w:r>
+              <w:rPr>
+                <w:rFonts w:ascii="Liberation Serif" w:hAnsi="Liberation Serif" w:cs="Liberation Serif"/>
+                <w:sz w:val="26"/>
+                <w:szCs w:val="26"/>
+              </w:rPr>
+              <w:t>53%</w:t>
+            </w:r>
+          </w:p>
+        </w:tc>
+      </w:tr>
+    </w:tbl>
+    <w:p>
+      <w:pPr>
+        <w:pStyle w:val="PreformattedText"/>
+        <w:rPr>
+          <w:rFonts w:ascii="Liberation Serif" w:hAnsi="Liberation Serif" w:cs="Liberation Serif"/>
+          <w:sz w:val="26"/>
+          <w:szCs w:val="26"/>
+        </w:rPr>
+      </w:pPr>
+      <w:r>
+        <w:rPr>
+          <w:rFonts w:ascii="Liberation Serif" w:hAnsi="Liberation Serif" w:cs="Liberation Serif"/>
+          <w:sz w:val="26"/>
+          <w:szCs w:val="26"/>
+        </w:rPr>
+        <w:t>He agrees with this test and the others that he took</w:t>
+      </w:r>
+      <w:r>
+        <w:rPr>
+          <w:rFonts w:ascii="Liberation Serif" w:hAnsi="Liberation Serif" w:cs="Liberation Serif"/>
+          <w:sz w:val="26"/>
+          <w:szCs w:val="26"/>
+        </w:rPr>
+        <w:t xml:space="preserve">, he was impressed with how almost every detail of who he was as a person was able to be handed to him in a digital format, like looking in a mirror almost, minus the mirror, he is productive with teams, he knows that he has the tendency to take the lead when not needed and has already stated in future teams he will be doing his best to let the control aspect go whilst still listening too and working with others. </w:t>
+      </w:r>
+    </w:p>
+    <w:p>
+      <w:pPr>
+        <w:pStyle w:val="PreformattedText"/>
         <w:rPr>
           <w:rFonts w:ascii="Liberation Serif" w:hAnsi="Liberation Serif" w:cs="Liberation Serif"/>
           <w:sz w:val="26"/>
           <w:szCs w:val="26"/>
           <w:u w:val="single"/>
         </w:rPr>
-        <w:t>Connor:</w:t>
-      </w:r>
-    </w:p>
-    <w:p>
-      <w:pPr>
-        <w:pStyle w:val="PreformattedText"/>
-        <w:rPr>
-          <w:rFonts w:ascii="Liberation Serif" w:hAnsi="Liberation Serif" w:cs="Liberation Serif"/>
-          <w:sz w:val="26"/>
-          <w:szCs w:val="26"/>
-        </w:rPr>
-      </w:pPr>
-    </w:p>
-    <w:p>
-      <w:pPr>
-        <w:pStyle w:val="PreformattedText"/>
-        <w:rPr>
-          <w:rFonts w:ascii="Liberation Serif" w:hAnsi="Liberation Serif" w:cs="Liberation Serif"/>
-          <w:sz w:val="26"/>
-          <w:szCs w:val="26"/>
+      </w:pPr>
+    </w:p>
+    <w:p>
+      <w:pPr>
+        <w:pStyle w:val="PreformattedText"/>
+        <w:rPr>
           <w:u w:val="single"/>
         </w:rPr>
       </w:pPr>
@@ -1343,34 +2031,6 @@
           <w:szCs w:val="26"/>
           <w:u w:val="single"/>
         </w:rPr>
-        <w:t>Alex:</w:t>
-      </w:r>
-    </w:p>
-    <w:p>
-      <w:pPr>
-        <w:pStyle w:val="PreformattedText"/>
-        <w:rPr>
-          <w:rFonts w:ascii="Liberation Serif" w:hAnsi="Liberation Serif" w:cs="Liberation Serif"/>
-          <w:sz w:val="26"/>
-          <w:szCs w:val="26"/>
-          <w:u w:val="single"/>
-        </w:rPr>
-      </w:pPr>
-    </w:p>
-    <w:p>
-      <w:pPr>
-        <w:pStyle w:val="PreformattedText"/>
-        <w:rPr>
-          <w:u w:val="single"/>
-        </w:rPr>
-      </w:pPr>
-      <w:r>
-        <w:rPr>
-          <w:rFonts w:ascii="Liberation Serif" w:hAnsi="Liberation Serif" w:cs="Liberation Serif"/>
-          <w:sz w:val="26"/>
-          <w:szCs w:val="26"/>
-          <w:u w:val="single"/>
-        </w:rPr>
         <w:t>Lachlan:</w:t>
       </w:r>
     </w:p>
@@ -1383,6 +2043,32 @@
           <w:szCs w:val="24"/>
         </w:rPr>
       </w:pPr>
+    </w:p>
+    <w:p>
+      <w:pPr>
+        <w:pStyle w:val="PreformattedText"/>
+        <w:rPr>
+          <w:rFonts w:ascii="Liberation Serif" w:hAnsi="Liberation Serif" w:cs="Liberation Serif"/>
+          <w:sz w:val="24"/>
+          <w:szCs w:val="24"/>
+        </w:rPr>
+      </w:pPr>
+      <w:r>
+        <w:rPr>
+          <w:rFonts w:ascii="Liberation Serif" w:hAnsi="Liberation Serif" w:cs="Liberation Serif"/>
+          <w:sz w:val="24"/>
+          <w:szCs w:val="24"/>
+        </w:rPr>
+        <w:t xml:space="preserve">As noted in the introduction to this section each person felt that there were different parts of these tests that stood out more firmly to them and that has created a very interesting collection of data, while it may seem inconsistent at times it has helped us all come to understand what we value more as a person to help further our </w:t>
+      </w:r>
+      <w:r>
+        <w:rPr>
+          <w:rFonts w:ascii="Liberation Serif" w:hAnsi="Liberation Serif" w:cs="Liberation Serif"/>
+          <w:sz w:val="24"/>
+          <w:szCs w:val="24"/>
+        </w:rPr>
+        <w:t>teamwork.</w:t>
+      </w:r>
     </w:p>
     <w:p>
       <w:pPr>
@@ -1514,16 +2200,24 @@
           <w:szCs w:val="26"/>
           <w:u w:val="single"/>
         </w:rPr>
+        <w:t xml:space="preserve">Nicholas: </w:t>
+      </w:r>
+      <w:r>
+        <w:rPr>
+          <w:rFonts w:ascii="Liberation Serif" w:hAnsi="Liberation Serif" w:cs="Liberation Serif"/>
+          <w:sz w:val="26"/>
+          <w:szCs w:val="26"/>
+        </w:rPr>
+        <w:t>Nicholas wants to get into gaming and entertainment/mobile app development, with a minor interest in general IT practices like Network Engineering. For the later he would be handling the uptime, security and maintenance of network systems of businesses. In the sense of the primary ideal job that work could cover many different facets from pro</w:t>
+      </w:r>
+      <w:r>
+        <w:rPr>
+          <w:rFonts w:ascii="Liberation Serif" w:hAnsi="Liberation Serif" w:cs="Liberation Serif"/>
+          <w:sz w:val="26"/>
+          <w:szCs w:val="26"/>
+        </w:rPr>
         <w:lastRenderedPageBreak/>
-        <w:t xml:space="preserve">Nicholas: </w:t>
-      </w:r>
-      <w:r>
-        <w:rPr>
-          <w:rFonts w:ascii="Liberation Serif" w:hAnsi="Liberation Serif" w:cs="Liberation Serif"/>
-          <w:sz w:val="26"/>
-          <w:szCs w:val="26"/>
-        </w:rPr>
-        <w:t xml:space="preserve">Nicholas wants to get into gaming and entertainment/mobile app development, with a minor interest in general IT practices like Network Engineering. For the later he would be handling the uptime, security and maintenance of network systems of businesses. In the sense of the primary ideal job that work could cover many different facets from project management to programming video games and other interactive media. In Network Engineering he would need a large pool of IT knowledge which would probably start at the entry level of basic IT and Tech support roles and qualifications like Cisco CCNA and/or CCNP qualifications. In Gaming and </w:t>
+        <w:t xml:space="preserve">ject management to programming video games and other interactive media. In Network Engineering he would need a large pool of IT knowledge which would probably start at the entry level of basic IT and Tech support roles and qualifications like Cisco CCNA and/or CCNP qualifications. In Gaming and </w:t>
       </w:r>
       <w:r>
         <w:rPr>
@@ -1722,25 +2416,7 @@
           <w:sz w:val="26"/>
           <w:szCs w:val="26"/>
         </w:rPr>
-        <w:t xml:space="preserve"> Alex is another security focused individual, as previously stated he enjoys the idea of police work and IT and wishes to blend the two together either in the cyber security or intelligence field. Like with Andrew being in cyber security would require undergrad/</w:t>
-      </w:r>
-      <w:proofErr w:type="gramStart"/>
-      <w:r>
-        <w:rPr>
-          <w:rFonts w:ascii="Liberation Serif" w:hAnsi="Liberation Serif" w:cs="Liberation Serif"/>
-          <w:sz w:val="26"/>
-          <w:szCs w:val="26"/>
-        </w:rPr>
-        <w:t>masters</w:t>
-      </w:r>
-      <w:proofErr w:type="gramEnd"/>
-      <w:r>
-        <w:rPr>
-          <w:rFonts w:ascii="Liberation Serif" w:hAnsi="Liberation Serif" w:cs="Liberation Serif"/>
-          <w:sz w:val="26"/>
-          <w:szCs w:val="26"/>
-        </w:rPr>
-        <w:t xml:space="preserve"> degree in IT, Higher education that targets Cyber Security specifically and general IT experience, he has good academic experience both in IT and Policing and little professional experience however he has several doors into further education in these fields allowing him to quickly catch up to the level of experience wanted from his ideal job/</w:t>
+        <w:t xml:space="preserve"> Alex is another security focused individual, as previously stated he enjoys the idea of police work and IT and wishes to blend the two together either in the cyber security or intelligence field. Like with Andrew being in cyber security would require undergrad/masters degree in IT, Higher education that targets Cyber Security specifically and general IT experience, he has good academic experience both in IT and Policing and little professional experience however he has several doors into further education in these fields allowing him to quickly catch up to the level of experience wanted from his ideal job/</w:t>
       </w:r>
     </w:p>
     <w:p>
@@ -1771,41 +2447,49 @@
           <w:szCs w:val="26"/>
           <w:u w:val="single"/>
         </w:rPr>
+        <w:t>Lachlan:</w:t>
+      </w:r>
+    </w:p>
+    <w:p>
+      <w:pPr>
+        <w:pStyle w:val="PreformattedText"/>
+        <w:rPr>
+          <w:rFonts w:ascii="Liberation Serif" w:hAnsi="Liberation Serif" w:cs="Liberation Serif"/>
+          <w:sz w:val="26"/>
+          <w:szCs w:val="26"/>
+        </w:rPr>
+      </w:pPr>
+    </w:p>
+    <w:p>
+      <w:pPr>
+        <w:pStyle w:val="PreformattedText"/>
+      </w:pPr>
+    </w:p>
+    <w:p>
+      <w:pPr>
+        <w:pStyle w:val="PreformattedText"/>
+        <w:rPr>
+          <w:rFonts w:ascii="Liberation Serif" w:hAnsi="Liberation Serif" w:cs="Liberation Serif"/>
+          <w:sz w:val="26"/>
+          <w:szCs w:val="26"/>
+        </w:rPr>
+      </w:pPr>
+      <w:r>
+        <w:rPr>
+          <w:rFonts w:ascii="Liberation Serif" w:hAnsi="Liberation Serif" w:cs="Liberation Serif"/>
+          <w:sz w:val="26"/>
+          <w:szCs w:val="26"/>
+        </w:rPr>
+        <w:t xml:space="preserve">Below is a simple table with the ideal jobs and primary needs/qualifications those jobs seem </w:t>
+      </w:r>
+      <w:r>
+        <w:rPr>
+          <w:rFonts w:ascii="Liberation Serif" w:hAnsi="Liberation Serif" w:cs="Liberation Serif"/>
+          <w:sz w:val="26"/>
+          <w:szCs w:val="26"/>
+        </w:rPr>
         <w:lastRenderedPageBreak/>
-        <w:t>Lachlan:</w:t>
-      </w:r>
-    </w:p>
-    <w:p>
-      <w:pPr>
-        <w:pStyle w:val="PreformattedText"/>
-        <w:rPr>
-          <w:rFonts w:ascii="Liberation Serif" w:hAnsi="Liberation Serif" w:cs="Liberation Serif"/>
-          <w:sz w:val="26"/>
-          <w:szCs w:val="26"/>
-        </w:rPr>
-      </w:pPr>
-    </w:p>
-    <w:p>
-      <w:pPr>
-        <w:pStyle w:val="PreformattedText"/>
-      </w:pPr>
-    </w:p>
-    <w:p>
-      <w:pPr>
-        <w:pStyle w:val="PreformattedText"/>
-        <w:rPr>
-          <w:rFonts w:ascii="Liberation Serif" w:hAnsi="Liberation Serif" w:cs="Liberation Serif"/>
-          <w:sz w:val="26"/>
-          <w:szCs w:val="26"/>
-        </w:rPr>
-      </w:pPr>
-      <w:r>
-        <w:rPr>
-          <w:rFonts w:ascii="Liberation Serif" w:hAnsi="Liberation Serif" w:cs="Liberation Serif"/>
-          <w:sz w:val="26"/>
-          <w:szCs w:val="26"/>
-        </w:rPr>
-        <w:t>Below is a simple table with the ideal jobs and primary needs/qualifications those jobs seem to require. Comparing the ideal jobs of each individual we do happen to have an overlap of interests in cyber security, however each persons reasons are so storied and their directions and plans to meet these goals seem to support each team member in some way.</w:t>
+        <w:t>to require. Comparing the ideal jobs of each individual we do happen to have an overlap of interests in cyber security, however each persons reasons are so storied and their directions and plans to meet these goals seem to support each team member in some way.</w:t>
       </w:r>
     </w:p>
     <w:p>
@@ -1883,15 +2567,7 @@
           </w:tcPr>
           <w:p>
             <w:r>
-              <w:t xml:space="preserve">Programming, IT </w:t>
-            </w:r>
-            <w:proofErr w:type="gramStart"/>
-            <w:r>
-              <w:t>understanding</w:t>
-            </w:r>
-            <w:proofErr w:type="gramEnd"/>
-            <w:r>
-              <w:t xml:space="preserve">, 3D modelling </w:t>
+              <w:t xml:space="preserve">Programming, IT understanding, 3D modelling </w:t>
             </w:r>
           </w:p>
         </w:tc>
@@ -2871,4 +3547,16 @@
     </a:ext>
   </a:extLst>
 </a:theme>
+</file>
+
+<file path=customXml/item1.xml><?xml version="1.0" encoding="utf-8"?>
+<b:Sources xmlns:b="http://schemas.openxmlformats.org/officeDocument/2006/bibliography" xmlns="http://schemas.openxmlformats.org/officeDocument/2006/bibliography" SelectedStyle="\APASixthEditionOfficeOnline.xsl" StyleName="APA" Version="6"/>
+</file>
+
+<file path=customXml/itemProps1.xml><?xml version="1.0" encoding="utf-8"?>
+<ds:datastoreItem xmlns:ds="http://schemas.openxmlformats.org/officeDocument/2006/customXml" ds:itemID="{7C6BDE6E-8E57-4FEB-9DCB-447D9E23DF16}">
+  <ds:schemaRefs>
+    <ds:schemaRef ds:uri="http://schemas.openxmlformats.org/officeDocument/2006/bibliography"/>
+  </ds:schemaRefs>
+</ds:datastoreItem>
 </file>
</xml_diff>

<commit_message>
last minute edit updated ages
</commit_message>
<xml_diff>
--- a/A2Documents/Team Profile.docx
+++ b/A2Documents/Team Profile.docx
@@ -335,7 +335,23 @@
           <w:sz w:val="24"/>
           <w:szCs w:val="24"/>
         </w:rPr>
-        <w:t xml:space="preserve"> enrolments and timetabling officer based in Canberra, so he already has a decent amount of experience in IT and his interest in IT  seems to be wanting a deeper understanding of IT functions in their creation, manipulation and repairs. Their Hobbies include Music both writing and playing their own works with a broad range of genres, Gaming competitively on many different online games and enjoys exercising at the gym as a </w:t>
+        <w:t xml:space="preserve"> enrolments and timetabling officer based in Canberra, so he already has a decent amount of experience in IT and his interest in </w:t>
+      </w:r>
+      <w:r>
+        <w:rPr>
+          <w:rFonts w:ascii="Liberation Serif" w:hAnsi="Liberation Serif" w:cs="Liberation Serif"/>
+          <w:sz w:val="24"/>
+          <w:szCs w:val="24"/>
+        </w:rPr>
+        <w:t>IT seems</w:t>
+      </w:r>
+      <w:r>
+        <w:rPr>
+          <w:rFonts w:ascii="Liberation Serif" w:hAnsi="Liberation Serif" w:cs="Liberation Serif"/>
+          <w:sz w:val="24"/>
+          <w:szCs w:val="24"/>
+        </w:rPr>
+        <w:t xml:space="preserve"> to be wanting a deeper understanding of IT functions in their creation, manipulation and repairs. Their Hobbies include Music both writing and playing their own works with a broad range of genres, Gaming competitively on many different online games and enjoys exercising at the gym as a </w:t>
       </w:r>
       <w:r>
         <w:rPr>
@@ -383,7 +399,23 @@
           <w:sz w:val="24"/>
           <w:szCs w:val="24"/>
         </w:rPr>
-        <w:t xml:space="preserve"> Student number S3884657. Born in Sydney but residing in Illinois Connor graduated high school in 2019 while in America but decided to continue his studies in Australia, with two part time jobs he is often kept very busy and while in high school really enjoyed basketball, so currently hobby wise he watches the games he likes and is a fan of the Philadelphia 76ers. His   interest in IT started very young and that could be because both his parents are in the IT industry, but it mostly began when he started to play video games and he has little personal experience with IT practices. </w:t>
+        <w:t xml:space="preserve"> Student number S3884657. </w:t>
+      </w:r>
+      <w:r>
+        <w:rPr>
+          <w:rFonts w:ascii="Liberation Serif" w:hAnsi="Liberation Serif" w:cs="Liberation Serif"/>
+          <w:sz w:val="24"/>
+          <w:szCs w:val="24"/>
+        </w:rPr>
+        <w:t>Connor is 19 years old and was b</w:t>
+      </w:r>
+      <w:r>
+        <w:rPr>
+          <w:rFonts w:ascii="Liberation Serif" w:hAnsi="Liberation Serif" w:cs="Liberation Serif"/>
+          <w:sz w:val="24"/>
+          <w:szCs w:val="24"/>
+        </w:rPr>
+        <w:t xml:space="preserve">orn in Sydney but residing in Illinois Connor graduated high school in 2019 while in America but decided to continue his studies in Australia, with two part time jobs he is often kept very busy and while in high school really enjoyed basketball, so currently hobby wise he watches the games he likes and is a fan of the Philadelphia 76ers. His   interest in IT started very young and that could be because both his parents are in the IT industry, but it mostly began when he started to play video games and he has little personal experience with IT practices. </w:t>
       </w:r>
     </w:p>
     <w:p>
@@ -551,7 +583,23 @@
           <w:sz w:val="26"/>
           <w:szCs w:val="26"/>
         </w:rPr>
-        <w:t>As a team we have all worked well together based primarily on our Myer Briggs tests, below will be some tables, some of the Myer Briggs test and some of the learning types, due to each persons original reports focusing on what they found the most interesting.</w:t>
+        <w:t xml:space="preserve">As a team we have all worked well together based primarily on our Myer Briggs tests, below will be some tables, some of the Myer Briggs test and some of the learning types, due to each </w:t>
+      </w:r>
+      <w:r>
+        <w:rPr>
+          <w:rFonts w:ascii="Liberation Serif" w:hAnsi="Liberation Serif" w:cs="Liberation Serif"/>
+          <w:sz w:val="26"/>
+          <w:szCs w:val="26"/>
+        </w:rPr>
+        <w:t>person’s</w:t>
+      </w:r>
+      <w:r>
+        <w:rPr>
+          <w:rFonts w:ascii="Liberation Serif" w:hAnsi="Liberation Serif" w:cs="Liberation Serif"/>
+          <w:sz w:val="26"/>
+          <w:szCs w:val="26"/>
+        </w:rPr>
+        <w:t xml:space="preserve"> original reports focusing on what they found the most interesting.</w:t>
       </w:r>
     </w:p>
     <w:p>

</xml_diff>